<commit_message>
Document updated and fitness function changed
Document
</commit_message>
<xml_diff>
--- a/doc/Main practical assignment.docx
+++ b/doc/Main practical assignment.docx
@@ -97,6 +97,7 @@
                                     <w15:appearance w15:val="hidden"/>
                                     <w:text w:multiLine="1"/>
                                   </w:sdtPr>
+                                  <w:sdtEndPr/>
                                   <w:sdtContent>
                                     <w:p>
                                       <w:pPr>
@@ -162,6 +163,7 @@
                               <w15:appearance w15:val="hidden"/>
                               <w:text w:multiLine="1"/>
                             </w:sdtPr>
+                            <w:sdtEndPr/>
                             <w:sdtContent>
                               <w:p>
                                 <w:pPr>
@@ -259,7 +261,7 @@
                 </mc:Choice>
                 <mc:Fallback>
                   <w:pict>
-                    <v:rect w14:anchorId="678E94AF" id="Rectángulo 18" o:spid="_x0000_s1026" alt="Línea" style="width:252.15pt;height:7.5pt;visibility:visible;mso-wrap-style:square;mso-left-percent:-10001;mso-top-percent:-10001;mso-position-horizontal:absolute;mso-position-horizontal-relative:char;mso-position-vertical:absolute;mso-position-vertical-relative:line;mso-left-percent:-10001;mso-top-percent:-10001;v-text-anchor:middle" o:gfxdata="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" fillcolor="#cb400b [2415]" stroked="f" strokeweight="2.25pt">
+                    <v:rect w14:anchorId="0002923E" id="Rectángulo 18" o:spid="_x0000_s1026" alt="Línea" style="width:252.15pt;height:7.5pt;visibility:visible;mso-wrap-style:square;mso-left-percent:-10001;mso-top-percent:-10001;mso-position-horizontal:absolute;mso-position-horizontal-relative:char;mso-position-vertical:absolute;mso-position-vertical-relative:line;mso-left-percent:-10001;mso-top-percent:-10001;v-text-anchor:middle" o:gfxdata="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" fillcolor="#cb400b [2415]" stroked="f" strokeweight="2.25pt">
                       <w10:anchorlock/>
                     </v:rect>
                   </w:pict>
@@ -640,21 +642,22 @@
     </w:p>
     <w:sdt>
       <w:sdtPr>
+        <w:rPr>
+          <w:rFonts w:asciiTheme="minorHAnsi" w:eastAsiaTheme="minorEastAsia" w:hAnsiTheme="minorHAnsi" w:cstheme="minorBidi"/>
+          <w:b w:val="0"/>
+          <w:bCs w:val="0"/>
+          <w:i w:val="0"/>
+          <w:color w:val="auto"/>
+          <w:sz w:val="22"/>
+          <w:szCs w:val="22"/>
+        </w:rPr>
         <w:id w:val="814769249"/>
         <w:docPartObj>
           <w:docPartGallery w:val="Table of Contents"/>
           <w:docPartUnique/>
         </w:docPartObj>
       </w:sdtPr>
-      <w:sdtEndPr>
-        <w:rPr>
-          <w:rFonts w:asciiTheme="minorHAnsi" w:eastAsiaTheme="minorEastAsia" w:hAnsiTheme="minorHAnsi" w:cstheme="minorBidi"/>
-          <w:i w:val="0"/>
-          <w:color w:val="auto"/>
-          <w:sz w:val="22"/>
-          <w:szCs w:val="22"/>
-        </w:rPr>
-      </w:sdtEndPr>
+      <w:sdtEndPr/>
       <w:sdtContent>
         <w:p>
           <w:pPr>
@@ -684,7 +687,7 @@
           <w:r>
             <w:fldChar w:fldCharType="separate"/>
           </w:r>
-          <w:hyperlink w:anchor="_Toc74921367" w:history="1">
+          <w:hyperlink w:anchor="_Toc74937562" w:history="1">
             <w:r>
               <w:rPr>
                 <w:rStyle w:val="Hipervnculo"/>
@@ -714,7 +717,7 @@
                 <w:noProof/>
                 <w:webHidden/>
               </w:rPr>
-              <w:instrText xml:space="preserve"> PAGEREF _Toc74921367 \h </w:instrText>
+              <w:instrText xml:space="preserve"> PAGEREF _Toc74937562 \h </w:instrText>
             </w:r>
             <w:r>
               <w:rPr>
@@ -756,7 +759,7 @@
               <w:lang w:eastAsia="es-ES"/>
             </w:rPr>
           </w:pPr>
-          <w:hyperlink w:anchor="_Toc74921368" w:history="1">
+          <w:hyperlink w:anchor="_Toc74937563" w:history="1">
             <w:r>
               <w:rPr>
                 <w:rStyle w:val="Hipervnculo"/>
@@ -786,7 +789,7 @@
                 <w:noProof/>
                 <w:webHidden/>
               </w:rPr>
-              <w:instrText xml:space="preserve"> PAGEREF _Toc74921368 \h </w:instrText>
+              <w:instrText xml:space="preserve"> PAGEREF _Toc74937563 \h </w:instrText>
             </w:r>
             <w:r>
               <w:rPr>
@@ -828,14 +831,13 @@
               <w:lang w:eastAsia="es-ES"/>
             </w:rPr>
           </w:pPr>
-          <w:hyperlink w:anchor="_Toc74921369" w:history="1">
+          <w:hyperlink w:anchor="_Toc74937564" w:history="1">
             <w:r>
               <w:rPr>
                 <w:rStyle w:val="Hipervnculo"/>
                 <w:b/>
                 <w:iCs/>
                 <w:noProof/>
-                <w:color w:val="CB400B" w:themeColor="hyperlink" w:themeShade="BF"/>
                 <w:lang w:val="en-GB"/>
               </w:rPr>
               <w:t>Single point crossover</w:t>
@@ -859,7 +861,7 @@
                 <w:noProof/>
                 <w:webHidden/>
               </w:rPr>
-              <w:instrText xml:space="preserve"> PAGEREF _Toc74921369 \h </w:instrText>
+              <w:instrText xml:space="preserve"> PAGEREF _Toc74937564 \h </w:instrText>
             </w:r>
             <w:r>
               <w:rPr>
@@ -901,14 +903,13 @@
               <w:lang w:eastAsia="es-ES"/>
             </w:rPr>
           </w:pPr>
-          <w:hyperlink w:anchor="_Toc74921370" w:history="1">
+          <w:hyperlink w:anchor="_Toc74937565" w:history="1">
             <w:r>
               <w:rPr>
                 <w:rStyle w:val="Hipervnculo"/>
                 <w:b/>
                 <w:iCs/>
                 <w:noProof/>
-                <w:color w:val="CB400B" w:themeColor="hyperlink" w:themeShade="BF"/>
                 <w:lang w:val="en-GB"/>
               </w:rPr>
               <w:t>Triple point crossover</w:t>
@@ -932,7 +933,7 @@
                 <w:noProof/>
                 <w:webHidden/>
               </w:rPr>
-              <w:instrText xml:space="preserve"> PAGEREF _Toc74921370 \h </w:instrText>
+              <w:instrText xml:space="preserve"> PAGEREF _Toc74937565 \h </w:instrText>
             </w:r>
             <w:r>
               <w:rPr>
@@ -974,14 +975,13 @@
               <w:lang w:eastAsia="es-ES"/>
             </w:rPr>
           </w:pPr>
-          <w:hyperlink w:anchor="_Toc74921371" w:history="1">
+          <w:hyperlink w:anchor="_Toc74937566" w:history="1">
             <w:r>
               <w:rPr>
                 <w:rStyle w:val="Hipervnculo"/>
                 <w:b/>
                 <w:iCs/>
                 <w:noProof/>
-                <w:color w:val="CB400B" w:themeColor="hyperlink" w:themeShade="BF"/>
                 <w:lang w:val="en-GB"/>
               </w:rPr>
               <w:t>Uniform crossover</w:t>
@@ -1005,7 +1005,7 @@
                 <w:noProof/>
                 <w:webHidden/>
               </w:rPr>
-              <w:instrText xml:space="preserve"> PAGEREF _Toc74921371 \h </w:instrText>
+              <w:instrText xml:space="preserve"> PAGEREF _Toc74937566 \h </w:instrText>
             </w:r>
             <w:r>
               <w:rPr>
@@ -1047,7 +1047,7 @@
               <w:lang w:eastAsia="es-ES"/>
             </w:rPr>
           </w:pPr>
-          <w:hyperlink w:anchor="_Toc74921372" w:history="1">
+          <w:hyperlink w:anchor="_Toc74937567" w:history="1">
             <w:r>
               <w:rPr>
                 <w:rStyle w:val="Hipervnculo"/>
@@ -1077,7 +1077,7 @@
                 <w:noProof/>
                 <w:webHidden/>
               </w:rPr>
-              <w:instrText xml:space="preserve"> PAGEREF _Toc74921372 \h </w:instrText>
+              <w:instrText xml:space="preserve"> PAGEREF _Toc74937567 \h </w:instrText>
             </w:r>
             <w:r>
               <w:rPr>
@@ -1119,7 +1119,7 @@
               <w:lang w:eastAsia="es-ES"/>
             </w:rPr>
           </w:pPr>
-          <w:hyperlink w:anchor="_Toc74921373" w:history="1">
+          <w:hyperlink w:anchor="_Toc74937568" w:history="1">
             <w:r>
               <w:rPr>
                 <w:rStyle w:val="Hipervnculo"/>
@@ -1149,7 +1149,7 @@
                 <w:noProof/>
                 <w:webHidden/>
               </w:rPr>
-              <w:instrText xml:space="preserve"> PAGEREF _Toc74921373 \h </w:instrText>
+              <w:instrText xml:space="preserve"> PAGEREF _Toc74937568 \h </w:instrText>
             </w:r>
             <w:r>
               <w:rPr>
@@ -1191,14 +1191,13 @@
               <w:lang w:eastAsia="es-ES"/>
             </w:rPr>
           </w:pPr>
-          <w:hyperlink w:anchor="_Toc74921374" w:history="1">
+          <w:hyperlink w:anchor="_Toc74937569" w:history="1">
             <w:r>
               <w:rPr>
                 <w:rStyle w:val="Hipervnculo"/>
                 <w:b/>
                 <w:iCs/>
                 <w:noProof/>
-                <w:color w:val="CB400B" w:themeColor="hyperlink" w:themeShade="BF"/>
                 <w:lang w:val="en-GB"/>
               </w:rPr>
               <w:t>Roulette wheel selection</w:t>
@@ -1222,7 +1221,7 @@
                 <w:noProof/>
                 <w:webHidden/>
               </w:rPr>
-              <w:instrText xml:space="preserve"> PAGEREF _Toc74921374 \h </w:instrText>
+              <w:instrText xml:space="preserve"> PAGEREF _Toc74937569 \h </w:instrText>
             </w:r>
             <w:r>
               <w:rPr>
@@ -1264,14 +1263,13 @@
               <w:lang w:eastAsia="es-ES"/>
             </w:rPr>
           </w:pPr>
-          <w:hyperlink w:anchor="_Toc74921375" w:history="1">
+          <w:hyperlink w:anchor="_Toc74937570" w:history="1">
             <w:r>
               <w:rPr>
                 <w:rStyle w:val="Hipervnculo"/>
                 <w:b/>
                 <w:iCs/>
                 <w:noProof/>
-                <w:color w:val="CB400B" w:themeColor="hyperlink" w:themeShade="BF"/>
                 <w:lang w:val="en-GB"/>
               </w:rPr>
               <w:t>Tournament selection</w:t>
@@ -1295,7 +1293,7 @@
                 <w:noProof/>
                 <w:webHidden/>
               </w:rPr>
-              <w:instrText xml:space="preserve"> PAGEREF _Toc74921375 \h </w:instrText>
+              <w:instrText xml:space="preserve"> PAGEREF _Toc74937570 \h </w:instrText>
             </w:r>
             <w:r>
               <w:rPr>
@@ -1337,7 +1335,7 @@
               <w:lang w:eastAsia="es-ES"/>
             </w:rPr>
           </w:pPr>
-          <w:hyperlink w:anchor="_Toc74921376" w:history="1">
+          <w:hyperlink w:anchor="_Toc74937571" w:history="1">
             <w:r>
               <w:rPr>
                 <w:rStyle w:val="Hipervnculo"/>
@@ -1346,6 +1344,726 @@
                 <w:noProof/>
                 <w:lang w:val="en-GB"/>
               </w:rPr>
+              <w:t>Multi-knapsack balance problem analysis</w:t>
+            </w:r>
+            <w:r>
+              <w:rPr>
+                <w:noProof/>
+                <w:webHidden/>
+              </w:rPr>
+              <w:tab/>
+            </w:r>
+            <w:r>
+              <w:rPr>
+                <w:noProof/>
+                <w:webHidden/>
+              </w:rPr>
+              <w:fldChar w:fldCharType="begin"/>
+            </w:r>
+            <w:r>
+              <w:rPr>
+                <w:noProof/>
+                <w:webHidden/>
+              </w:rPr>
+              <w:instrText xml:space="preserve"> PAGEREF _Toc74937571 \h </w:instrText>
+            </w:r>
+            <w:r>
+              <w:rPr>
+                <w:noProof/>
+                <w:webHidden/>
+              </w:rPr>
+            </w:r>
+            <w:r>
+              <w:rPr>
+                <w:noProof/>
+                <w:webHidden/>
+              </w:rPr>
+              <w:fldChar w:fldCharType="separate"/>
+            </w:r>
+            <w:r>
+              <w:rPr>
+                <w:noProof/>
+                <w:webHidden/>
+              </w:rPr>
+              <w:t>3</w:t>
+            </w:r>
+            <w:r>
+              <w:rPr>
+                <w:noProof/>
+                <w:webHidden/>
+              </w:rPr>
+              <w:fldChar w:fldCharType="end"/>
+            </w:r>
+          </w:hyperlink>
+        </w:p>
+        <w:p>
+          <w:pPr>
+            <w:pStyle w:val="TDC3"/>
+            <w:tabs>
+              <w:tab w:val="right" w:leader="dot" w:pos="9736"/>
+            </w:tabs>
+            <w:rPr>
+              <w:noProof/>
+              <w:lang w:eastAsia="es-ES"/>
+            </w:rPr>
+          </w:pPr>
+          <w:hyperlink w:anchor="_Toc74937572" w:history="1">
+            <w:r>
+              <w:rPr>
+                <w:rStyle w:val="Hipervnculo"/>
+                <w:b/>
+                <w:iCs/>
+                <w:noProof/>
+                <w:lang w:val="en-GB"/>
+              </w:rPr>
+              <w:t>Alternative 1</w:t>
+            </w:r>
+            <w:r>
+              <w:rPr>
+                <w:noProof/>
+                <w:webHidden/>
+              </w:rPr>
+              <w:tab/>
+            </w:r>
+            <w:r>
+              <w:rPr>
+                <w:noProof/>
+                <w:webHidden/>
+              </w:rPr>
+              <w:fldChar w:fldCharType="begin"/>
+            </w:r>
+            <w:r>
+              <w:rPr>
+                <w:noProof/>
+                <w:webHidden/>
+              </w:rPr>
+              <w:instrText xml:space="preserve"> PAGEREF _Toc74937572 \h </w:instrText>
+            </w:r>
+            <w:r>
+              <w:rPr>
+                <w:noProof/>
+                <w:webHidden/>
+              </w:rPr>
+            </w:r>
+            <w:r>
+              <w:rPr>
+                <w:noProof/>
+                <w:webHidden/>
+              </w:rPr>
+              <w:fldChar w:fldCharType="separate"/>
+            </w:r>
+            <w:r>
+              <w:rPr>
+                <w:noProof/>
+                <w:webHidden/>
+              </w:rPr>
+              <w:t>4</w:t>
+            </w:r>
+            <w:r>
+              <w:rPr>
+                <w:noProof/>
+                <w:webHidden/>
+              </w:rPr>
+              <w:fldChar w:fldCharType="end"/>
+            </w:r>
+          </w:hyperlink>
+        </w:p>
+        <w:p>
+          <w:pPr>
+            <w:pStyle w:val="TDC3"/>
+            <w:tabs>
+              <w:tab w:val="right" w:leader="dot" w:pos="9736"/>
+            </w:tabs>
+            <w:rPr>
+              <w:noProof/>
+              <w:lang w:eastAsia="es-ES"/>
+            </w:rPr>
+          </w:pPr>
+          <w:hyperlink w:anchor="_Toc74937573" w:history="1">
+            <w:r>
+              <w:rPr>
+                <w:rStyle w:val="Hipervnculo"/>
+                <w:b/>
+                <w:iCs/>
+                <w:noProof/>
+                <w:lang w:val="en-GB"/>
+              </w:rPr>
+              <w:t>Alternative 2</w:t>
+            </w:r>
+            <w:r>
+              <w:rPr>
+                <w:noProof/>
+                <w:webHidden/>
+              </w:rPr>
+              <w:tab/>
+            </w:r>
+            <w:r>
+              <w:rPr>
+                <w:noProof/>
+                <w:webHidden/>
+              </w:rPr>
+              <w:fldChar w:fldCharType="begin"/>
+            </w:r>
+            <w:r>
+              <w:rPr>
+                <w:noProof/>
+                <w:webHidden/>
+              </w:rPr>
+              <w:instrText xml:space="preserve"> PAGEREF _Toc74937573 \h </w:instrText>
+            </w:r>
+            <w:r>
+              <w:rPr>
+                <w:noProof/>
+                <w:webHidden/>
+              </w:rPr>
+            </w:r>
+            <w:r>
+              <w:rPr>
+                <w:noProof/>
+                <w:webHidden/>
+              </w:rPr>
+              <w:fldChar w:fldCharType="separate"/>
+            </w:r>
+            <w:r>
+              <w:rPr>
+                <w:noProof/>
+                <w:webHidden/>
+              </w:rPr>
+              <w:t>4</w:t>
+            </w:r>
+            <w:r>
+              <w:rPr>
+                <w:noProof/>
+                <w:webHidden/>
+              </w:rPr>
+              <w:fldChar w:fldCharType="end"/>
+            </w:r>
+          </w:hyperlink>
+        </w:p>
+        <w:p>
+          <w:pPr>
+            <w:pStyle w:val="TDC3"/>
+            <w:tabs>
+              <w:tab w:val="right" w:leader="dot" w:pos="9736"/>
+            </w:tabs>
+            <w:rPr>
+              <w:noProof/>
+              <w:lang w:eastAsia="es-ES"/>
+            </w:rPr>
+          </w:pPr>
+          <w:hyperlink w:anchor="_Toc74937574" w:history="1">
+            <w:r>
+              <w:rPr>
+                <w:rStyle w:val="Hipervnculo"/>
+                <w:b/>
+                <w:iCs/>
+                <w:noProof/>
+                <w:lang w:val="en-GB"/>
+              </w:rPr>
+              <w:t>Alternative 3</w:t>
+            </w:r>
+            <w:r>
+              <w:rPr>
+                <w:noProof/>
+                <w:webHidden/>
+              </w:rPr>
+              <w:tab/>
+            </w:r>
+            <w:r>
+              <w:rPr>
+                <w:noProof/>
+                <w:webHidden/>
+              </w:rPr>
+              <w:fldChar w:fldCharType="begin"/>
+            </w:r>
+            <w:r>
+              <w:rPr>
+                <w:noProof/>
+                <w:webHidden/>
+              </w:rPr>
+              <w:instrText xml:space="preserve"> PAGEREF _Toc74937574 \h </w:instrText>
+            </w:r>
+            <w:r>
+              <w:rPr>
+                <w:noProof/>
+                <w:webHidden/>
+              </w:rPr>
+            </w:r>
+            <w:r>
+              <w:rPr>
+                <w:noProof/>
+                <w:webHidden/>
+              </w:rPr>
+              <w:fldChar w:fldCharType="separate"/>
+            </w:r>
+            <w:r>
+              <w:rPr>
+                <w:noProof/>
+                <w:webHidden/>
+              </w:rPr>
+              <w:t>4</w:t>
+            </w:r>
+            <w:r>
+              <w:rPr>
+                <w:noProof/>
+                <w:webHidden/>
+              </w:rPr>
+              <w:fldChar w:fldCharType="end"/>
+            </w:r>
+          </w:hyperlink>
+        </w:p>
+        <w:p>
+          <w:pPr>
+            <w:pStyle w:val="TDC3"/>
+            <w:tabs>
+              <w:tab w:val="right" w:leader="dot" w:pos="9736"/>
+            </w:tabs>
+            <w:rPr>
+              <w:noProof/>
+              <w:lang w:eastAsia="es-ES"/>
+            </w:rPr>
+          </w:pPr>
+          <w:hyperlink w:anchor="_Toc74937575" w:history="1">
+            <w:r>
+              <w:rPr>
+                <w:rStyle w:val="Hipervnculo"/>
+                <w:b/>
+                <w:iCs/>
+                <w:noProof/>
+                <w:lang w:val="en-GB"/>
+              </w:rPr>
+              <w:t>Codification of the problem</w:t>
+            </w:r>
+            <w:r>
+              <w:rPr>
+                <w:noProof/>
+                <w:webHidden/>
+              </w:rPr>
+              <w:tab/>
+            </w:r>
+            <w:r>
+              <w:rPr>
+                <w:noProof/>
+                <w:webHidden/>
+              </w:rPr>
+              <w:fldChar w:fldCharType="begin"/>
+            </w:r>
+            <w:r>
+              <w:rPr>
+                <w:noProof/>
+                <w:webHidden/>
+              </w:rPr>
+              <w:instrText xml:space="preserve"> PAGEREF _Toc74937575 \h </w:instrText>
+            </w:r>
+            <w:r>
+              <w:rPr>
+                <w:noProof/>
+                <w:webHidden/>
+              </w:rPr>
+            </w:r>
+            <w:r>
+              <w:rPr>
+                <w:noProof/>
+                <w:webHidden/>
+              </w:rPr>
+              <w:fldChar w:fldCharType="separate"/>
+            </w:r>
+            <w:r>
+              <w:rPr>
+                <w:noProof/>
+                <w:webHidden/>
+              </w:rPr>
+              <w:t>4</w:t>
+            </w:r>
+            <w:r>
+              <w:rPr>
+                <w:noProof/>
+                <w:webHidden/>
+              </w:rPr>
+              <w:fldChar w:fldCharType="end"/>
+            </w:r>
+          </w:hyperlink>
+        </w:p>
+        <w:p>
+          <w:pPr>
+            <w:pStyle w:val="TDC3"/>
+            <w:tabs>
+              <w:tab w:val="right" w:leader="dot" w:pos="9736"/>
+            </w:tabs>
+            <w:rPr>
+              <w:noProof/>
+              <w:lang w:eastAsia="es-ES"/>
+            </w:rPr>
+          </w:pPr>
+          <w:hyperlink w:anchor="_Toc74937576" w:history="1">
+            <w:r>
+              <w:rPr>
+                <w:rStyle w:val="Hipervnculo"/>
+                <w:b/>
+                <w:iCs/>
+                <w:noProof/>
+                <w:lang w:val="en-GB"/>
+              </w:rPr>
+              <w:t>Genes</w:t>
+            </w:r>
+            <w:r>
+              <w:rPr>
+                <w:noProof/>
+                <w:webHidden/>
+              </w:rPr>
+              <w:tab/>
+            </w:r>
+            <w:r>
+              <w:rPr>
+                <w:noProof/>
+                <w:webHidden/>
+              </w:rPr>
+              <w:fldChar w:fldCharType="begin"/>
+            </w:r>
+            <w:r>
+              <w:rPr>
+                <w:noProof/>
+                <w:webHidden/>
+              </w:rPr>
+              <w:instrText xml:space="preserve"> PAGEREF _Toc74937576 \h </w:instrText>
+            </w:r>
+            <w:r>
+              <w:rPr>
+                <w:noProof/>
+                <w:webHidden/>
+              </w:rPr>
+            </w:r>
+            <w:r>
+              <w:rPr>
+                <w:noProof/>
+                <w:webHidden/>
+              </w:rPr>
+              <w:fldChar w:fldCharType="separate"/>
+            </w:r>
+            <w:r>
+              <w:rPr>
+                <w:noProof/>
+                <w:webHidden/>
+              </w:rPr>
+              <w:t>4</w:t>
+            </w:r>
+            <w:r>
+              <w:rPr>
+                <w:noProof/>
+                <w:webHidden/>
+              </w:rPr>
+              <w:fldChar w:fldCharType="end"/>
+            </w:r>
+          </w:hyperlink>
+        </w:p>
+        <w:p>
+          <w:pPr>
+            <w:pStyle w:val="TDC3"/>
+            <w:tabs>
+              <w:tab w:val="right" w:leader="dot" w:pos="9736"/>
+            </w:tabs>
+            <w:rPr>
+              <w:noProof/>
+              <w:lang w:eastAsia="es-ES"/>
+            </w:rPr>
+          </w:pPr>
+          <w:hyperlink w:anchor="_Toc74937577" w:history="1">
+            <w:r>
+              <w:rPr>
+                <w:rStyle w:val="Hipervnculo"/>
+                <w:b/>
+                <w:iCs/>
+                <w:noProof/>
+                <w:lang w:val="en-GB"/>
+              </w:rPr>
+              <w:t>Individual length</w:t>
+            </w:r>
+            <w:r>
+              <w:rPr>
+                <w:noProof/>
+                <w:webHidden/>
+              </w:rPr>
+              <w:tab/>
+            </w:r>
+            <w:r>
+              <w:rPr>
+                <w:noProof/>
+                <w:webHidden/>
+              </w:rPr>
+              <w:fldChar w:fldCharType="begin"/>
+            </w:r>
+            <w:r>
+              <w:rPr>
+                <w:noProof/>
+                <w:webHidden/>
+              </w:rPr>
+              <w:instrText xml:space="preserve"> PAGEREF _Toc74937577 \h </w:instrText>
+            </w:r>
+            <w:r>
+              <w:rPr>
+                <w:noProof/>
+                <w:webHidden/>
+              </w:rPr>
+            </w:r>
+            <w:r>
+              <w:rPr>
+                <w:noProof/>
+                <w:webHidden/>
+              </w:rPr>
+              <w:fldChar w:fldCharType="separate"/>
+            </w:r>
+            <w:r>
+              <w:rPr>
+                <w:noProof/>
+                <w:webHidden/>
+              </w:rPr>
+              <w:t>4</w:t>
+            </w:r>
+            <w:r>
+              <w:rPr>
+                <w:noProof/>
+                <w:webHidden/>
+              </w:rPr>
+              <w:fldChar w:fldCharType="end"/>
+            </w:r>
+          </w:hyperlink>
+        </w:p>
+        <w:p>
+          <w:pPr>
+            <w:pStyle w:val="TDC3"/>
+            <w:tabs>
+              <w:tab w:val="right" w:leader="dot" w:pos="9736"/>
+            </w:tabs>
+            <w:rPr>
+              <w:noProof/>
+              <w:lang w:eastAsia="es-ES"/>
+            </w:rPr>
+          </w:pPr>
+          <w:hyperlink w:anchor="_Toc74937578" w:history="1">
+            <w:r>
+              <w:rPr>
+                <w:rStyle w:val="Hipervnculo"/>
+                <w:b/>
+                <w:iCs/>
+                <w:noProof/>
+                <w:lang w:val="en-GB"/>
+              </w:rPr>
+              <w:t>Decode</w:t>
+            </w:r>
+            <w:r>
+              <w:rPr>
+                <w:noProof/>
+                <w:webHidden/>
+              </w:rPr>
+              <w:tab/>
+            </w:r>
+            <w:r>
+              <w:rPr>
+                <w:noProof/>
+                <w:webHidden/>
+              </w:rPr>
+              <w:fldChar w:fldCharType="begin"/>
+            </w:r>
+            <w:r>
+              <w:rPr>
+                <w:noProof/>
+                <w:webHidden/>
+              </w:rPr>
+              <w:instrText xml:space="preserve"> PAGEREF _Toc74937578 \h </w:instrText>
+            </w:r>
+            <w:r>
+              <w:rPr>
+                <w:noProof/>
+                <w:webHidden/>
+              </w:rPr>
+            </w:r>
+            <w:r>
+              <w:rPr>
+                <w:noProof/>
+                <w:webHidden/>
+              </w:rPr>
+              <w:fldChar w:fldCharType="separate"/>
+            </w:r>
+            <w:r>
+              <w:rPr>
+                <w:noProof/>
+                <w:webHidden/>
+              </w:rPr>
+              <w:t>4</w:t>
+            </w:r>
+            <w:r>
+              <w:rPr>
+                <w:noProof/>
+                <w:webHidden/>
+              </w:rPr>
+              <w:fldChar w:fldCharType="end"/>
+            </w:r>
+          </w:hyperlink>
+        </w:p>
+        <w:p>
+          <w:pPr>
+            <w:pStyle w:val="TDC3"/>
+            <w:tabs>
+              <w:tab w:val="right" w:leader="dot" w:pos="9736"/>
+            </w:tabs>
+            <w:rPr>
+              <w:noProof/>
+              <w:lang w:eastAsia="es-ES"/>
+            </w:rPr>
+          </w:pPr>
+          <w:hyperlink w:anchor="_Toc74937579" w:history="1">
+            <w:r>
+              <w:rPr>
+                <w:rStyle w:val="Hipervnculo"/>
+                <w:b/>
+                <w:iCs/>
+                <w:noProof/>
+                <w:lang w:val="en-GB"/>
+              </w:rPr>
+              <w:t>Fitness</w:t>
+            </w:r>
+            <w:r>
+              <w:rPr>
+                <w:noProof/>
+                <w:webHidden/>
+              </w:rPr>
+              <w:tab/>
+            </w:r>
+            <w:r>
+              <w:rPr>
+                <w:noProof/>
+                <w:webHidden/>
+              </w:rPr>
+              <w:fldChar w:fldCharType="begin"/>
+            </w:r>
+            <w:r>
+              <w:rPr>
+                <w:noProof/>
+                <w:webHidden/>
+              </w:rPr>
+              <w:instrText xml:space="preserve"> PAGEREF _Toc74937579 \h </w:instrText>
+            </w:r>
+            <w:r>
+              <w:rPr>
+                <w:noProof/>
+                <w:webHidden/>
+              </w:rPr>
+            </w:r>
+            <w:r>
+              <w:rPr>
+                <w:noProof/>
+                <w:webHidden/>
+              </w:rPr>
+              <w:fldChar w:fldCharType="separate"/>
+            </w:r>
+            <w:r>
+              <w:rPr>
+                <w:noProof/>
+                <w:webHidden/>
+              </w:rPr>
+              <w:t>4</w:t>
+            </w:r>
+            <w:r>
+              <w:rPr>
+                <w:noProof/>
+                <w:webHidden/>
+              </w:rPr>
+              <w:fldChar w:fldCharType="end"/>
+            </w:r>
+          </w:hyperlink>
+        </w:p>
+        <w:p>
+          <w:pPr>
+            <w:pStyle w:val="TDC3"/>
+            <w:tabs>
+              <w:tab w:val="right" w:leader="dot" w:pos="9736"/>
+            </w:tabs>
+            <w:rPr>
+              <w:noProof/>
+              <w:lang w:eastAsia="es-ES"/>
+            </w:rPr>
+          </w:pPr>
+          <w:hyperlink w:anchor="_Toc74937580" w:history="1">
+            <w:r>
+              <w:rPr>
+                <w:rStyle w:val="Hipervnculo"/>
+                <w:b/>
+                <w:iCs/>
+                <w:noProof/>
+                <w:lang w:val="en-GB"/>
+              </w:rPr>
+              <w:t>Type</w:t>
+            </w:r>
+            <w:r>
+              <w:rPr>
+                <w:noProof/>
+                <w:webHidden/>
+              </w:rPr>
+              <w:tab/>
+            </w:r>
+            <w:r>
+              <w:rPr>
+                <w:noProof/>
+                <w:webHidden/>
+              </w:rPr>
+              <w:fldChar w:fldCharType="begin"/>
+            </w:r>
+            <w:r>
+              <w:rPr>
+                <w:noProof/>
+                <w:webHidden/>
+              </w:rPr>
+              <w:instrText xml:space="preserve"> PAGEREF _Toc74937580 \h </w:instrText>
+            </w:r>
+            <w:r>
+              <w:rPr>
+                <w:noProof/>
+                <w:webHidden/>
+              </w:rPr>
+            </w:r>
+            <w:r>
+              <w:rPr>
+                <w:noProof/>
+                <w:webHidden/>
+              </w:rPr>
+              <w:fldChar w:fldCharType="separate"/>
+            </w:r>
+            <w:r>
+              <w:rPr>
+                <w:noProof/>
+                <w:webHidden/>
+              </w:rPr>
+              <w:t>5</w:t>
+            </w:r>
+            <w:r>
+              <w:rPr>
+                <w:noProof/>
+                <w:webHidden/>
+              </w:rPr>
+              <w:fldChar w:fldCharType="end"/>
+            </w:r>
+          </w:hyperlink>
+        </w:p>
+        <w:p>
+          <w:pPr>
+            <w:pStyle w:val="TDC3"/>
+            <w:tabs>
+              <w:tab w:val="right" w:leader="dot" w:pos="9736"/>
+            </w:tabs>
+            <w:rPr>
+              <w:noProof/>
+              <w:lang w:eastAsia="es-ES"/>
+            </w:rPr>
+          </w:pPr>
+          <w:hyperlink w:anchor="_Toc74937581" w:history="1">
+            <w:r>
+              <w:rPr>
+                <w:rStyle w:val="Hipervnculo"/>
+                <w:b/>
+                <w:iCs/>
+                <w:noProof/>
+                <w:lang w:val="en-GB"/>
+              </w:rPr>
               <w:t>Bibliography</w:t>
             </w:r>
             <w:r>
@@ -1367,7 +2085,7 @@
                 <w:noProof/>
                 <w:webHidden/>
               </w:rPr>
-              <w:instrText xml:space="preserve"> PAGEREF _Toc74921376 \h </w:instrText>
+              <w:instrText xml:space="preserve"> PAGEREF _Toc74937581 \h </w:instrText>
             </w:r>
             <w:r>
               <w:rPr>
@@ -1387,7 +2105,7 @@
                 <w:noProof/>
                 <w:webHidden/>
               </w:rPr>
-              <w:t>4</w:t>
+              <w:t>5</w:t>
             </w:r>
             <w:r>
               <w:rPr>
@@ -1428,7 +2146,7 @@
           <w:lang w:val="en-GB"/>
         </w:rPr>
       </w:pPr>
-      <w:bookmarkStart w:id="0" w:name="_Toc74921367"/>
+      <w:bookmarkStart w:id="0" w:name="_Toc74937562"/>
       <w:r>
         <w:rPr>
           <w:b/>
@@ -1459,7 +2177,7 @@
           <w:lang w:val="en-GB"/>
         </w:rPr>
       </w:pPr>
-      <w:bookmarkStart w:id="1" w:name="_Toc74921368"/>
+      <w:bookmarkStart w:id="1" w:name="_Toc74937563"/>
       <w:r>
         <w:rPr>
           <w:b/>
@@ -1517,19 +2235,7 @@
         <w:rPr>
           <w:lang w:val="en-GB"/>
         </w:rPr>
-        <w:t xml:space="preserve">The different types of </w:t>
-      </w:r>
-      <w:r>
-        <w:rPr>
-          <w:lang w:val="en-GB"/>
-        </w:rPr>
-        <w:t>crossovers</w:t>
-      </w:r>
-      <w:r>
-        <w:rPr>
-          <w:lang w:val="en-GB"/>
-        </w:rPr>
-        <w:t xml:space="preserve"> that have been implemented will be detailed below:</w:t>
+        <w:t>The different types of crossovers that have been implemented will be detailed below:</w:t>
       </w:r>
     </w:p>
     <w:p>
@@ -1545,7 +2251,7 @@
           <w:lang w:val="en-GB"/>
         </w:rPr>
       </w:pPr>
-      <w:bookmarkStart w:id="2" w:name="_Toc74921369"/>
+      <w:bookmarkStart w:id="2" w:name="_Toc74937564"/>
       <w:r>
         <w:rPr>
           <w:b/>
@@ -1716,7 +2422,7 @@
           <w:lang w:val="en-GB"/>
         </w:rPr>
       </w:pPr>
-      <w:bookmarkStart w:id="3" w:name="_Toc74921370"/>
+      <w:bookmarkStart w:id="3" w:name="_Toc74937565"/>
       <w:r>
         <w:rPr>
           <w:b/>
@@ -1760,13 +2466,7 @@
         <w:rPr>
           <w:lang w:val="en-GB"/>
         </w:rPr>
-        <w:t>:</w:t>
-      </w:r>
-      <w:r>
-        <w:rPr>
-          <w:lang w:val="en-GB"/>
-        </w:rPr>
-        <w:t xml:space="preserve"> </w:t>
+        <w:t xml:space="preserve">: </w:t>
       </w:r>
       <w:r>
         <w:rPr>
@@ -1841,19 +2541,7 @@
         <w:rPr>
           <w:lang w:val="en-GB"/>
         </w:rPr>
-        <w:t xml:space="preserve"> the chromosome length must be at least </w:t>
-      </w:r>
-      <w:r>
-        <w:rPr>
-          <w:lang w:val="en-GB"/>
-        </w:rPr>
-        <w:t xml:space="preserve">six </w:t>
-      </w:r>
-      <w:r>
-        <w:rPr>
-          <w:lang w:val="en-GB"/>
-        </w:rPr>
-        <w:t>genes long.</w:t>
+        <w:t xml:space="preserve"> the chromosome length must be at least six genes long.</w:t>
       </w:r>
     </w:p>
     <w:p>
@@ -1869,7 +2557,7 @@
           <w:lang w:val="en-GB"/>
         </w:rPr>
       </w:pPr>
-      <w:bookmarkStart w:id="4" w:name="_Toc74921371"/>
+      <w:bookmarkStart w:id="4" w:name="_Toc74937566"/>
       <w:r>
         <w:rPr>
           <w:b/>
@@ -1993,13 +2681,7 @@
         <w:rPr>
           <w:lang w:val="en-GB"/>
         </w:rPr>
-        <w:t xml:space="preserve"> the chromosome length </w:t>
-      </w:r>
-      <w:r>
-        <w:rPr>
-          <w:lang w:val="en-GB"/>
-        </w:rPr>
-        <w:t>can be whatever</w:t>
+        <w:t xml:space="preserve"> the chromosome length can be whatever</w:t>
       </w:r>
       <w:r>
         <w:rPr>
@@ -2021,7 +2703,7 @@
           <w:lang w:val="en-GB"/>
         </w:rPr>
       </w:pPr>
-      <w:bookmarkStart w:id="5" w:name="_Toc74921372"/>
+      <w:bookmarkStart w:id="5" w:name="_Toc74937567"/>
       <w:r>
         <w:rPr>
           <w:b/>
@@ -2058,31 +2740,7 @@
         <w:rPr>
           <w:lang w:val="en-GB"/>
         </w:rPr>
-        <w:t xml:space="preserve">Mutation is an operator used to maintain some diversity between the chromosomes of one generation and the next. </w:t>
-      </w:r>
-      <w:r>
-        <w:rPr>
-          <w:lang w:val="en-GB"/>
-        </w:rPr>
-        <w:t>Thus,</w:t>
-      </w:r>
-      <w:r>
-        <w:rPr>
-          <w:lang w:val="en-GB"/>
-        </w:rPr>
-        <w:t xml:space="preserve"> there will be a probability of mutation, </w:t>
-      </w:r>
-      <w:r>
-        <w:rPr>
-          <w:lang w:val="en-GB"/>
-        </w:rPr>
-        <w:t>i.e.,</w:t>
-      </w:r>
-      <w:r>
-        <w:rPr>
-          <w:lang w:val="en-GB"/>
-        </w:rPr>
-        <w:t xml:space="preserve"> the probability that the chromosomes in the population may change. When this mutation occurs, the new chromosome that is generated is randomly selected.</w:t>
+        <w:t>Mutation is an operator used to maintain some diversity between the chromosomes of one generation and the next. Thus, there will be a probability of mutation, i.e., the probability that the chromosomes in the population may change. When this mutation occurs, the new chromosome that is generated is randomly selected.</w:t>
       </w:r>
     </w:p>
     <w:p>
@@ -2098,7 +2756,7 @@
           <w:lang w:val="en-GB"/>
         </w:rPr>
       </w:pPr>
-      <w:bookmarkStart w:id="6" w:name="_Toc74921373"/>
+      <w:bookmarkStart w:id="6" w:name="_Toc74937568"/>
       <w:r>
         <w:rPr>
           <w:b/>
@@ -2174,7 +2832,7 @@
           <w:lang w:val="en-GB"/>
         </w:rPr>
       </w:pPr>
-      <w:bookmarkStart w:id="7" w:name="_Toc74921374"/>
+      <w:bookmarkStart w:id="7" w:name="_Toc74937569"/>
       <w:r>
         <w:rPr>
           <w:b/>
@@ -2206,13 +2864,7 @@
         <w:rPr>
           <w:lang w:val="en-GB"/>
         </w:rPr>
-        <w:t xml:space="preserve"> So, </w:t>
-      </w:r>
-      <w:r>
-        <w:rPr>
-          <w:lang w:val="en-GB"/>
-        </w:rPr>
-        <w:t>e</w:t>
+        <w:t xml:space="preserve"> So, e</w:t>
       </w:r>
       <w:r>
         <w:rPr>
@@ -2285,19 +2937,7 @@
         <w:rPr>
           <w:lang w:val="en-GB"/>
         </w:rPr>
-        <w:t xml:space="preserve">alculate for </w:t>
-      </w:r>
-      <w:r>
-        <w:rPr>
-          <w:lang w:val="en-GB"/>
-        </w:rPr>
-        <w:t>everyone</w:t>
-      </w:r>
-      <w:r>
-        <w:rPr>
-          <w:lang w:val="en-GB"/>
-        </w:rPr>
-        <w:t xml:space="preserve"> in the population, its associated cumulative sum of the values of the </w:t>
+        <w:t xml:space="preserve">alculate for everyone in the population, its associated cumulative sum of the values of the </w:t>
       </w:r>
       <w:r>
         <w:rPr>
@@ -2402,13 +3042,7 @@
         <w:rPr>
           <w:lang w:val="en-GB"/>
         </w:rPr>
-        <w:t>Regarding</w:t>
-      </w:r>
-      <w:r>
-        <w:rPr>
-          <w:lang w:val="en-GB"/>
-        </w:rPr>
-        <w:t xml:space="preserve"> our implementation, </w:t>
+        <w:t xml:space="preserve">Regarding our implementation, </w:t>
       </w:r>
       <w:r>
         <w:rPr>
@@ -2505,7 +3139,7 @@
           <w:lang w:val="en-GB"/>
         </w:rPr>
       </w:pPr>
-      <w:bookmarkStart w:id="8" w:name="_Toc74921375"/>
+      <w:bookmarkStart w:id="8" w:name="_Toc74937570"/>
       <w:r>
         <w:rPr>
           <w:b/>
@@ -2515,18 +3149,7 @@
           <w:color w:val="1D184A" w:themeColor="accent3" w:themeShade="BF"/>
           <w:lang w:val="en-GB"/>
         </w:rPr>
-        <w:t>Tournament</w:t>
-      </w:r>
-      <w:r>
-        <w:rPr>
-          <w:b/>
-          <w:bCs w:val="0"/>
-          <w:i w:val="0"/>
-          <w:iCs/>
-          <w:color w:val="1D184A" w:themeColor="accent3" w:themeShade="BF"/>
-          <w:lang w:val="en-GB"/>
-        </w:rPr>
-        <w:t xml:space="preserve"> selection</w:t>
+        <w:t>Tournament selection</w:t>
       </w:r>
       <w:bookmarkEnd w:id="8"/>
     </w:p>
@@ -2557,13 +3180,7 @@
         <w:rPr>
           <w:lang w:val="en-GB"/>
         </w:rPr>
-        <w:t>This method can be used in both maximisation and minimisation problems.</w:t>
-      </w:r>
-      <w:r>
-        <w:rPr>
-          <w:lang w:val="en-GB"/>
-        </w:rPr>
-        <w:t xml:space="preserve"> </w:t>
+        <w:t xml:space="preserve">This method can be used in both maximisation and minimisation problems. </w:t>
       </w:r>
       <w:r>
         <w:rPr>
@@ -2613,21 +3230,6 @@
           <w:lang w:val="en-GB"/>
         </w:rPr>
       </w:pPr>
-    </w:p>
-    <w:p>
-      <w:pPr>
-        <w:rPr>
-          <w:b/>
-          <w:lang w:val="en-GB"/>
-        </w:rPr>
-      </w:pPr>
-      <w:r>
-        <w:rPr>
-          <w:b/>
-          <w:lang w:val="en-GB"/>
-        </w:rPr>
-        <w:br w:type="page"/>
-      </w:r>
     </w:p>
     <w:p>
       <w:pPr>
@@ -2642,7 +3244,7 @@
           <w:lang w:val="en-GB"/>
         </w:rPr>
       </w:pPr>
-      <w:bookmarkStart w:id="9" w:name="_Toc74921376"/>
+      <w:bookmarkStart w:id="9" w:name="_Toc74937571"/>
       <w:r>
         <w:rPr>
           <w:b/>
@@ -2653,8 +3255,81 @@
           <w:szCs w:val="24"/>
           <w:lang w:val="en-GB"/>
         </w:rPr>
+        <w:t>Multi-knapsack balance problem analysis</w:t>
+      </w:r>
+      <w:bookmarkEnd w:id="9"/>
+    </w:p>
+    <w:p>
+      <w:pPr>
+        <w:jc w:val="both"/>
+        <w:rPr>
+          <w:i/>
+          <w:iCs/>
+          <w:lang w:val="en-GB"/>
+        </w:rPr>
+      </w:pPr>
+      <w:r>
+        <w:rPr>
+          <w:b/>
+          <w:bCs/>
+          <w:lang w:val="en-GB"/>
+        </w:rPr>
+        <w:t>Statement</w:t>
+      </w:r>
+      <w:r>
+        <w:rPr>
+          <w:lang w:val="en-GB"/>
+        </w:rPr>
+        <w:t xml:space="preserve"> - </w:t>
+      </w:r>
+      <w:r>
+        <w:rPr>
+          <w:i/>
+          <w:iCs/>
+          <w:lang w:val="en-GB"/>
+        </w:rPr>
+        <w:t>Given a list of items, where each item has a weight associated with it, and given a number n, the problem is to find a balanced distribution of the objects into n subsets, in such a way that they all have the same weight (or as similar as possible).</w:t>
+      </w:r>
+    </w:p>
+    <w:p>
+      <w:pPr>
+        <w:jc w:val="both"/>
+        <w:rPr>
+          <w:lang w:val="en-GB"/>
+        </w:rPr>
+      </w:pPr>
+      <w:r>
+        <w:rPr>
+          <w:lang w:val="en-GB"/>
+        </w:rPr>
+        <w:t xml:space="preserve">Once the library for solving genetic algorithms has been built, we focus on modelling the </w:t>
+      </w:r>
+      <w:r>
+        <w:rPr>
+          <w:lang w:val="en-GB"/>
+        </w:rPr>
+        <w:t>multi-knapsack</w:t>
+      </w:r>
+      <w:r>
+        <w:rPr>
+          <w:lang w:val="en-GB"/>
+        </w:rPr>
+        <w:t xml:space="preserve"> balance problem. </w:t>
+      </w:r>
+    </w:p>
+    <w:p>
+      <w:pPr>
+        <w:jc w:val="both"/>
+        <w:rPr>
+          <w:lang w:val="en-GB"/>
+        </w:rPr>
+      </w:pPr>
+      <w:r>
+        <w:rPr>
+          <w:lang w:val="en-GB"/>
+        </w:rPr>
         <w:lastRenderedPageBreak/>
-        <w:t>Codification of the problem</w:t>
+        <w:t>To do so, we first analyse the statement. Once analysed, several interpretations of the problem were considered. These interpretations will be presented in general terms below and we will comment on which one has been chosen.</w:t>
       </w:r>
     </w:p>
     <w:p>
@@ -2672,6 +3347,7 @@
           <w:lang w:val="en-GB"/>
         </w:rPr>
       </w:pPr>
+      <w:bookmarkStart w:id="10" w:name="_Toc74937572"/>
       <w:r>
         <w:rPr>
           <w:b/>
@@ -2683,8 +3359,9 @@
           <w:szCs w:val="24"/>
           <w:lang w:val="en-GB"/>
         </w:rPr>
-        <w:t>Genes</w:t>
-      </w:r>
+        <w:t>Alternative 1</w:t>
+      </w:r>
+      <w:bookmarkEnd w:id="10"/>
     </w:p>
     <w:p>
       <w:pPr>
@@ -2698,7 +3375,55 @@
         <w:rPr>
           <w:lang w:val="en-GB"/>
         </w:rPr>
-        <w:t>Pass</w:t>
+        <w:t xml:space="preserve">There are n </w:t>
+      </w:r>
+      <w:r>
+        <w:rPr>
+          <w:lang w:val="en-GB"/>
+        </w:rPr>
+        <w:t>subsets,</w:t>
+      </w:r>
+      <w:r>
+        <w:rPr>
+          <w:lang w:val="en-GB"/>
+        </w:rPr>
+        <w:t xml:space="preserve"> and each subset has a different maximum capacity.</w:t>
+      </w:r>
+      <w:r>
+        <w:rPr>
+          <w:lang w:val="en-GB"/>
+        </w:rPr>
+        <w:t xml:space="preserve"> </w:t>
+      </w:r>
+      <w:r>
+        <w:rPr>
+          <w:lang w:val="en-GB"/>
+        </w:rPr>
+        <w:t xml:space="preserve">In addition, there is a list of items and not all of them </w:t>
+      </w:r>
+      <w:r>
+        <w:rPr>
+          <w:lang w:val="en-GB"/>
+        </w:rPr>
+        <w:t>must</w:t>
+      </w:r>
+      <w:r>
+        <w:rPr>
+          <w:lang w:val="en-GB"/>
+        </w:rPr>
+        <w:t xml:space="preserve"> be chosen. Therefore, the aim is to maximise the number of items that are distributed among all subsets, while minimising the difference in the total weight of each </w:t>
+      </w:r>
+      <w:r>
+        <w:rPr>
+          <w:lang w:val="en-GB"/>
+        </w:rPr>
+        <w:t>subset</w:t>
+      </w:r>
+      <w:r>
+        <w:rPr>
+          <w:lang w:val="en-GB"/>
+        </w:rPr>
+        <w:t>.</w:t>
       </w:r>
     </w:p>
     <w:p>
@@ -2716,6 +3441,7 @@
           <w:lang w:val="en-GB"/>
         </w:rPr>
       </w:pPr>
+      <w:bookmarkStart w:id="11" w:name="_Toc74937573"/>
       <w:r>
         <w:rPr>
           <w:b/>
@@ -2727,28 +3453,9 @@
           <w:szCs w:val="24"/>
           <w:lang w:val="en-GB"/>
         </w:rPr>
-        <w:t>Individual length</w:t>
-      </w:r>
-    </w:p>
-    <w:p>
-      <w:pPr>
-        <w:ind w:left="720"/>
-        <w:jc w:val="both"/>
-        <w:rPr>
-          <w:lang w:val="en-GB"/>
-        </w:rPr>
-      </w:pPr>
-      <w:r>
-        <w:rPr>
-          <w:lang w:val="en-GB"/>
-        </w:rPr>
-        <w:t>Pass</w:t>
-      </w:r>
-    </w:p>
-    <w:p>
-      <w:pPr>
-        <w:pStyle w:val="Ttulo3"/>
-        <w:ind w:firstLine="720"/>
+        <w:t xml:space="preserve">Alternative </w:t>
+      </w:r>
+      <w:r>
         <w:rPr>
           <w:b/>
           <w:bCs w:val="0"/>
@@ -2759,8 +3466,65 @@
           <w:szCs w:val="24"/>
           <w:lang w:val="en-GB"/>
         </w:rPr>
-      </w:pPr>
-      <w:r>
+        <w:t>2</w:t>
+      </w:r>
+      <w:bookmarkEnd w:id="11"/>
+    </w:p>
+    <w:p>
+      <w:pPr>
+        <w:ind w:left="720"/>
+        <w:jc w:val="both"/>
+        <w:rPr>
+          <w:lang w:val="en-GB"/>
+        </w:rPr>
+      </w:pPr>
+      <w:r>
+        <w:rPr>
+          <w:lang w:val="en-GB"/>
+        </w:rPr>
+        <w:t xml:space="preserve">There are n subsets that have a maximum </w:t>
+      </w:r>
+      <w:r>
+        <w:rPr>
+          <w:lang w:val="en-GB"/>
+        </w:rPr>
+        <w:t>capacity,</w:t>
+      </w:r>
+      <w:r>
+        <w:rPr>
+          <w:lang w:val="en-GB"/>
+        </w:rPr>
+        <w:t xml:space="preserve"> and it is the same for all.</w:t>
+      </w:r>
+      <w:r>
+        <w:rPr>
+          <w:lang w:val="en-GB"/>
+        </w:rPr>
+        <w:t xml:space="preserve"> </w:t>
+      </w:r>
+      <w:r>
+        <w:rPr>
+          <w:lang w:val="en-GB"/>
+        </w:rPr>
+        <w:t xml:space="preserve">In addition, there is a list of items and not all of them must be chosen. Therefore, the aim is to maximise the number of items that are distributed among all subsets, while minimising the difference in the total weight of each </w:t>
+      </w:r>
+      <w:r>
+        <w:rPr>
+          <w:lang w:val="en-GB"/>
+        </w:rPr>
+        <w:t>subset</w:t>
+      </w:r>
+      <w:r>
+        <w:rPr>
+          <w:lang w:val="en-GB"/>
+        </w:rPr>
+        <w:t>.</w:t>
+      </w:r>
+    </w:p>
+    <w:p>
+      <w:pPr>
+        <w:pStyle w:val="Ttulo3"/>
+        <w:ind w:firstLine="720"/>
         <w:rPr>
           <w:b/>
           <w:bCs w:val="0"/>
@@ -2771,28 +3535,9 @@
           <w:szCs w:val="24"/>
           <w:lang w:val="en-GB"/>
         </w:rPr>
-        <w:t>Fitness</w:t>
-      </w:r>
-    </w:p>
-    <w:p>
-      <w:pPr>
-        <w:ind w:left="720"/>
-        <w:jc w:val="both"/>
-        <w:rPr>
-          <w:lang w:val="en-GB"/>
-        </w:rPr>
-      </w:pPr>
-      <w:r>
-        <w:rPr>
-          <w:lang w:val="en-GB"/>
-        </w:rPr>
-        <w:t>Pass</w:t>
-      </w:r>
-    </w:p>
-    <w:p>
-      <w:pPr>
-        <w:pStyle w:val="Ttulo3"/>
-        <w:ind w:firstLine="720"/>
+      </w:pPr>
+      <w:bookmarkStart w:id="12" w:name="_Toc74937574"/>
+      <w:r>
         <w:rPr>
           <w:b/>
           <w:bCs w:val="0"/>
@@ -2803,7 +3548,8 @@
           <w:szCs w:val="24"/>
           <w:lang w:val="en-GB"/>
         </w:rPr>
-      </w:pPr>
+        <w:t xml:space="preserve">Alternative </w:t>
+      </w:r>
       <w:r>
         <w:rPr>
           <w:b/>
@@ -2815,8 +3561,9 @@
           <w:szCs w:val="24"/>
           <w:lang w:val="en-GB"/>
         </w:rPr>
-        <w:t>Decode</w:t>
-      </w:r>
+        <w:t>3</w:t>
+      </w:r>
+      <w:bookmarkEnd w:id="12"/>
     </w:p>
     <w:p>
       <w:pPr>
@@ -2830,21 +3577,97 @@
         <w:rPr>
           <w:lang w:val="en-GB"/>
         </w:rPr>
-        <w:t>Pass</w:t>
-      </w:r>
-    </w:p>
-    <w:p>
-      <w:pPr>
-        <w:ind w:left="720"/>
+        <w:t xml:space="preserve">There are n subsets that do not have a maximum capacity. In addition, there is a list of </w:t>
+      </w:r>
+      <w:r>
+        <w:rPr>
+          <w:lang w:val="en-GB"/>
+        </w:rPr>
+        <w:t>items,</w:t>
+      </w:r>
+      <w:r>
+        <w:rPr>
+          <w:lang w:val="en-GB"/>
+        </w:rPr>
+        <w:t xml:space="preserve"> and they all </w:t>
+      </w:r>
+      <w:r>
+        <w:rPr>
+          <w:lang w:val="en-GB"/>
+        </w:rPr>
+        <w:t>must</w:t>
+      </w:r>
+      <w:r>
+        <w:rPr>
+          <w:lang w:val="en-GB"/>
+        </w:rPr>
+        <w:t xml:space="preserve"> be distributed among the subsets. </w:t>
+      </w:r>
+      <w:r>
+        <w:rPr>
+          <w:lang w:val="en-GB"/>
+        </w:rPr>
+        <w:t>Therefore,</w:t>
+      </w:r>
+      <w:r>
+        <w:rPr>
+          <w:lang w:val="en-GB"/>
+        </w:rPr>
+        <w:t xml:space="preserve"> it is intended to minimise the difference in the total weight of each </w:t>
+      </w:r>
+      <w:r>
+        <w:rPr>
+          <w:lang w:val="en-GB"/>
+        </w:rPr>
+        <w:t>subset</w:t>
+      </w:r>
+      <w:r>
+        <w:rPr>
+          <w:lang w:val="en-GB"/>
+        </w:rPr>
+        <w:t>.</w:t>
+      </w:r>
+    </w:p>
+    <w:p>
+      <w:pPr>
         <w:jc w:val="both"/>
         <w:rPr>
           <w:lang w:val="en-GB"/>
         </w:rPr>
       </w:pPr>
-    </w:p>
-    <w:p>
-      <w:pPr>
-        <w:ind w:left="720"/>
+      <w:r>
+        <w:rPr>
+          <w:lang w:val="en-GB"/>
+        </w:rPr>
+        <w:t xml:space="preserve">Initially, when analysing the problem, it was thought that not all items should be taken and that subsets had a maximum weight. But, </w:t>
+      </w:r>
+      <w:r>
+        <w:rPr>
+          <w:lang w:val="en-GB"/>
+        </w:rPr>
+        <w:t>first</w:t>
+      </w:r>
+      <w:r>
+        <w:rPr>
+          <w:lang w:val="en-GB"/>
+        </w:rPr>
+        <w:t xml:space="preserve">, we realised that all the items in the statement must be taken, since it tells you that they are distributed among the subsets and does not specify that any item can be left untaken. On the other hand, it does not specify any restriction about a maximum capacity of the subsets. Furthermore, if there were a maximum capacity, you would have to </w:t>
+      </w:r>
+      <w:r>
+        <w:rPr>
+          <w:lang w:val="en-GB"/>
+        </w:rPr>
+        <w:t>consider</w:t>
+      </w:r>
+      <w:r>
+        <w:rPr>
+          <w:lang w:val="en-GB"/>
+        </w:rPr>
+        <w:t xml:space="preserve"> whether all the items fit in the capacity of all the subsets. Therefore, it was determined that the problem would be modelled according to alternative 3.</w:t>
+      </w:r>
+    </w:p>
+    <w:p>
+      <w:pPr>
         <w:jc w:val="both"/>
         <w:rPr>
           <w:lang w:val="en-GB"/>
@@ -2864,6 +3687,7 @@
           <w:lang w:val="en-GB"/>
         </w:rPr>
       </w:pPr>
+      <w:bookmarkStart w:id="13" w:name="_Toc74937575"/>
       <w:r>
         <w:rPr>
           <w:b/>
@@ -2874,9 +3698,294 @@
           <w:szCs w:val="24"/>
           <w:lang w:val="en-GB"/>
         </w:rPr>
+        <w:t>Codification of the problem</w:t>
+      </w:r>
+      <w:bookmarkEnd w:id="13"/>
+    </w:p>
+    <w:p>
+      <w:pPr>
+        <w:pStyle w:val="Ttulo3"/>
+        <w:ind w:firstLine="720"/>
+        <w:rPr>
+          <w:b/>
+          <w:bCs w:val="0"/>
+          <w:i w:val="0"/>
+          <w:iCs/>
+          <w:color w:val="CE7807" w:themeColor="accent2" w:themeShade="BF"/>
+          <w:sz w:val="24"/>
+          <w:szCs w:val="24"/>
+          <w:lang w:val="en-GB"/>
+        </w:rPr>
+      </w:pPr>
+      <w:bookmarkStart w:id="14" w:name="_Toc74937576"/>
+      <w:r>
+        <w:rPr>
+          <w:b/>
+          <w:bCs w:val="0"/>
+          <w:i w:val="0"/>
+          <w:iCs/>
+          <w:color w:val="CE7807" w:themeColor="accent2" w:themeShade="BF"/>
+          <w:sz w:val="24"/>
+          <w:szCs w:val="24"/>
+          <w:lang w:val="en-GB"/>
+        </w:rPr>
+        <w:t>Genes</w:t>
+      </w:r>
+      <w:bookmarkEnd w:id="14"/>
+    </w:p>
+    <w:p>
+      <w:pPr>
+        <w:ind w:left="720"/>
+        <w:jc w:val="both"/>
+        <w:rPr>
+          <w:lang w:val="en-GB"/>
+        </w:rPr>
+      </w:pPr>
+      <w:r>
+        <w:rPr>
+          <w:lang w:val="en-GB"/>
+        </w:rPr>
+        <w:t>1,</w:t>
+      </w:r>
+      <w:r>
+        <w:rPr>
+          <w:lang w:val="en-GB"/>
+        </w:rPr>
+        <w:t xml:space="preserve">2, </w:t>
+      </w:r>
+      <w:r>
+        <w:rPr>
+          <w:lang w:val="en-GB"/>
+        </w:rPr>
+        <w:t>3,</w:t>
+      </w:r>
+      <w:r>
+        <w:rPr>
+          <w:lang w:val="en-GB"/>
+        </w:rPr>
+        <w:t xml:space="preserve"> … X</w:t>
+      </w:r>
+    </w:p>
+    <w:p>
+      <w:pPr>
+        <w:pStyle w:val="Ttulo3"/>
+        <w:ind w:firstLine="720"/>
+        <w:rPr>
+          <w:b/>
+          <w:bCs w:val="0"/>
+          <w:i w:val="0"/>
+          <w:iCs/>
+          <w:color w:val="CE7807" w:themeColor="accent2" w:themeShade="BF"/>
+          <w:sz w:val="24"/>
+          <w:szCs w:val="24"/>
+          <w:lang w:val="en-GB"/>
+        </w:rPr>
+      </w:pPr>
+      <w:bookmarkStart w:id="15" w:name="_Toc74937577"/>
+      <w:r>
+        <w:rPr>
+          <w:b/>
+          <w:bCs w:val="0"/>
+          <w:i w:val="0"/>
+          <w:iCs/>
+          <w:color w:val="CE7807" w:themeColor="accent2" w:themeShade="BF"/>
+          <w:sz w:val="24"/>
+          <w:szCs w:val="24"/>
+          <w:lang w:val="en-GB"/>
+        </w:rPr>
+        <w:t>Individual length</w:t>
+      </w:r>
+      <w:bookmarkEnd w:id="15"/>
+    </w:p>
+    <w:p>
+      <w:pPr>
+        <w:ind w:left="720"/>
+        <w:jc w:val="both"/>
+        <w:rPr>
+          <w:lang w:val="en-GB"/>
+        </w:rPr>
+      </w:pPr>
+      <w:r>
+        <w:rPr>
+          <w:lang w:val="en-GB"/>
+        </w:rPr>
+        <w:t>Y</w:t>
+      </w:r>
+    </w:p>
+    <w:p>
+      <w:pPr>
+        <w:pStyle w:val="Ttulo3"/>
+        <w:ind w:firstLine="720"/>
+        <w:rPr>
+          <w:b/>
+          <w:bCs w:val="0"/>
+          <w:i w:val="0"/>
+          <w:iCs/>
+          <w:color w:val="CE7807" w:themeColor="accent2" w:themeShade="BF"/>
+          <w:sz w:val="24"/>
+          <w:szCs w:val="24"/>
+          <w:lang w:val="en-GB"/>
+        </w:rPr>
+      </w:pPr>
+      <w:bookmarkStart w:id="16" w:name="_Toc74937578"/>
+      <w:r>
+        <w:rPr>
+          <w:b/>
+          <w:bCs w:val="0"/>
+          <w:i w:val="0"/>
+          <w:iCs/>
+          <w:color w:val="CE7807" w:themeColor="accent2" w:themeShade="BF"/>
+          <w:sz w:val="24"/>
+          <w:szCs w:val="24"/>
+          <w:lang w:val="en-GB"/>
+        </w:rPr>
+        <w:t>Decode</w:t>
+      </w:r>
+      <w:bookmarkEnd w:id="16"/>
+    </w:p>
+    <w:p>
+      <w:pPr>
+        <w:ind w:left="720"/>
+        <w:jc w:val="both"/>
+        <w:rPr>
+          <w:lang w:val="en-GB"/>
+        </w:rPr>
+      </w:pPr>
+      <w:r>
+        <w:rPr>
+          <w:lang w:val="en-GB"/>
+        </w:rPr>
+        <w:t>Pass</w:t>
+      </w:r>
+    </w:p>
+    <w:p>
+      <w:pPr>
+        <w:pStyle w:val="Ttulo3"/>
+        <w:ind w:firstLine="720"/>
+        <w:rPr>
+          <w:b/>
+          <w:bCs w:val="0"/>
+          <w:i w:val="0"/>
+          <w:iCs/>
+          <w:color w:val="CE7807" w:themeColor="accent2" w:themeShade="BF"/>
+          <w:sz w:val="24"/>
+          <w:szCs w:val="24"/>
+          <w:lang w:val="en-GB"/>
+        </w:rPr>
+      </w:pPr>
+      <w:bookmarkStart w:id="17" w:name="_Toc74937579"/>
+      <w:r>
+        <w:rPr>
+          <w:b/>
+          <w:bCs w:val="0"/>
+          <w:i w:val="0"/>
+          <w:iCs/>
+          <w:color w:val="CE7807" w:themeColor="accent2" w:themeShade="BF"/>
+          <w:sz w:val="24"/>
+          <w:szCs w:val="24"/>
+          <w:lang w:val="en-GB"/>
+        </w:rPr>
+        <w:t>Fitness</w:t>
+      </w:r>
+      <w:bookmarkEnd w:id="17"/>
+    </w:p>
+    <w:p>
+      <w:pPr>
+        <w:ind w:left="720"/>
+        <w:jc w:val="both"/>
+        <w:rPr>
+          <w:lang w:val="en-GB"/>
+        </w:rPr>
+      </w:pPr>
+      <w:r>
+        <w:rPr>
+          <w:lang w:val="en-GB"/>
+        </w:rPr>
+        <w:t>Pass</w:t>
+      </w:r>
+    </w:p>
+    <w:p>
+      <w:pPr>
+        <w:pStyle w:val="Ttulo3"/>
+        <w:ind w:firstLine="720"/>
+        <w:rPr>
+          <w:b/>
+          <w:bCs w:val="0"/>
+          <w:i w:val="0"/>
+          <w:iCs/>
+          <w:color w:val="CE7807" w:themeColor="accent2" w:themeShade="BF"/>
+          <w:sz w:val="24"/>
+          <w:szCs w:val="24"/>
+          <w:lang w:val="en-GB"/>
+        </w:rPr>
+      </w:pPr>
+      <w:bookmarkStart w:id="18" w:name="_Toc74937580"/>
+      <w:r>
+        <w:rPr>
+          <w:b/>
+          <w:bCs w:val="0"/>
+          <w:i w:val="0"/>
+          <w:iCs/>
+          <w:color w:val="CE7807" w:themeColor="accent2" w:themeShade="BF"/>
+          <w:sz w:val="24"/>
+          <w:szCs w:val="24"/>
+          <w:lang w:val="en-GB"/>
+        </w:rPr>
+        <w:t>Type</w:t>
+      </w:r>
+      <w:bookmarkEnd w:id="18"/>
+    </w:p>
+    <w:p>
+      <w:pPr>
+        <w:ind w:left="720"/>
+        <w:jc w:val="both"/>
+        <w:rPr>
+          <w:lang w:val="en-GB"/>
+        </w:rPr>
+      </w:pPr>
+      <w:r>
+        <w:rPr>
+          <w:lang w:val="en-GB"/>
+        </w:rPr>
+        <w:t>MIN</w:t>
+      </w:r>
+    </w:p>
+    <w:p>
+      <w:pPr>
+        <w:ind w:left="720"/>
+        <w:jc w:val="both"/>
+        <w:rPr>
+          <w:lang w:val="en-GB"/>
+        </w:rPr>
+      </w:pPr>
+    </w:p>
+    <w:p>
+      <w:pPr>
+        <w:pStyle w:val="Ttulo3"/>
+        <w:rPr>
+          <w:b/>
+          <w:bCs w:val="0"/>
+          <w:i w:val="0"/>
+          <w:iCs/>
+          <w:sz w:val="24"/>
+          <w:szCs w:val="24"/>
+          <w:lang w:val="en-GB"/>
+        </w:rPr>
+      </w:pPr>
+      <w:bookmarkStart w:id="19" w:name="_Toc74937581"/>
+      <w:r>
+        <w:rPr>
+          <w:b/>
+          <w:bCs w:val="0"/>
+          <w:i w:val="0"/>
+          <w:iCs/>
+          <w:sz w:val="24"/>
+          <w:szCs w:val="24"/>
+          <w:lang w:val="en-GB"/>
+        </w:rPr>
         <w:t>Bibliography</w:t>
       </w:r>
-      <w:bookmarkEnd w:id="9"/>
+      <w:bookmarkEnd w:id="19"/>
     </w:p>
     <w:p>
       <w:pPr>
@@ -3002,7 +4111,7 @@
           <w:lang w:val="en-GB"/>
         </w:rPr>
       </w:pPr>
-      <w:hyperlink r:id="rId12" w:history="1">
+      <w:hyperlink r:id="rId12" w:anchor="diagnostic-severity-rules" w:history="1">
         <w:r>
           <w:rPr>
             <w:rStyle w:val="Hipervnculo"/>
@@ -3671,7 +4780,7 @@
         </mc:Choice>
         <mc:Fallback>
           <w:pict>
-            <v:group w14:anchorId="0CA3010F" id="Grupo 17" o:spid="_x0000_s1026" alt="Hexágonos de varios colores" style="position:absolute;margin-left:-70.5pt;margin-top:-165.9pt;width:321.8pt;height:267.1pt;z-index:251660288" coordsize="40887,33935" o:gfxdata="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">
+            <v:group w14:anchorId="0CEE2A0B" id="Grupo 17" o:spid="_x0000_s1026" alt="Hexágonos de varios colores" style="position:absolute;margin-left:-70.5pt;margin-top:-165.9pt;width:321.8pt;height:267.1pt;z-index:251660288" coordsize="40887,33935" o:gfxdata="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">
               <v:shapetype id="_x0000_t75" coordsize="21600,21600" o:spt="75" o:preferrelative="t" path="m@4@5l@4@11@9@11@9@5xe" filled="f" stroked="f">
                 <v:stroke joinstyle="miter"/>
                 <v:formulas>
@@ -4080,7 +5189,7 @@
         </mc:Choice>
         <mc:Fallback>
           <w:pict>
-            <v:group w14:anchorId="3B9E9518" id="Grupo 2" o:spid="_x0000_s1026" alt="Hexágonos de varios colores" style="position:absolute;margin-left:324.7pt;margin-top:-149.8pt;width:343.45pt;height:376.55pt;z-index:251657216;mso-position-horizontal-relative:page;mso-position-vertical-relative:page;mso-width-relative:margin;mso-height-relative:margin" coordsize="43631,47788" o:gfxdata="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">
+            <v:group w14:anchorId="3D7588E8" id="Grupo 2" o:spid="_x0000_s1026" alt="Hexágonos de varios colores" style="position:absolute;margin-left:324.7pt;margin-top:-149.8pt;width:343.45pt;height:376.55pt;z-index:251657216;mso-position-horizontal-relative:page;mso-position-vertical-relative:page;mso-width-relative:margin;mso-height-relative:margin" coordsize="43631,47788" o:gfxdata="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">
               <v:shapetype id="_x0000_t75" coordsize="21600,21600" o:spt="75" o:preferrelative="t" path="m@4@5l@4@11@9@11@9@5xe" filled="f" stroked="f">
                 <v:stroke joinstyle="miter"/>
                 <v:formulas>
@@ -4972,7 +6081,7 @@
   <w:style w:type="paragraph" w:default="1" w:styleId="Normal">
     <w:name w:val="Normal"/>
     <w:qFormat/>
-    <w:rsid w:val="00E72839"/>
+    <w:rsid w:val="003A75DB"/>
   </w:style>
   <w:style w:type="paragraph" w:styleId="Ttulo1">
     <w:name w:val="heading 1"/>
@@ -5999,7 +7108,7 @@
     <w:charset w:val="00"/>
     <w:family w:val="roman"/>
     <w:pitch w:val="variable"/>
-    <w:sig w:usb0="E0002AFF" w:usb1="C0007843" w:usb2="00000009" w:usb3="00000000" w:csb0="000001FF" w:csb1="00000000"/>
+    <w:sig w:usb0="E0002EFF" w:usb1="C000785B" w:usb2="00000009" w:usb3="00000000" w:csb0="000001FF" w:csb1="00000000"/>
   </w:font>
   <w:font w:name="Courier New">
     <w:panose1 w:val="02070309020205020404"/>
@@ -6033,7 +7142,7 @@
     <w:charset w:val="00"/>
     <w:family w:val="swiss"/>
     <w:pitch w:val="variable"/>
-    <w:sig w:usb0="E0002AFF" w:usb1="C0007843" w:usb2="00000009" w:usb3="00000000" w:csb0="000001FF" w:csb1="00000000"/>
+    <w:sig w:usb0="E0002EFF" w:usb1="C000785B" w:usb2="00000009" w:usb3="00000000" w:csb0="000001FF" w:csb1="00000000"/>
   </w:font>
   <w:font w:name="Tahoma">
     <w:panose1 w:val="020B0604030504040204"/>
@@ -6054,14 +7163,14 @@
     <w:charset w:val="00"/>
     <w:family w:val="swiss"/>
     <w:pitch w:val="variable"/>
-    <w:sig w:usb0="E0002AFF" w:usb1="4000ACFF" w:usb2="00000001" w:usb3="00000000" w:csb0="000001FF" w:csb1="00000000"/>
+    <w:sig w:usb0="E4002EFF" w:usb1="C000247B" w:usb2="00000009" w:usb3="00000000" w:csb0="000001FF" w:csb1="00000000"/>
   </w:font>
   <w:font w:name="Calibri Light">
     <w:panose1 w:val="020F0302020204030204"/>
     <w:charset w:val="00"/>
     <w:family w:val="swiss"/>
     <w:pitch w:val="variable"/>
-    <w:sig w:usb0="A0002AEF" w:usb1="4000207B" w:usb2="00000000" w:usb3="00000000" w:csb0="000001FF" w:csb1="00000000"/>
+    <w:sig w:usb0="E4002EFF" w:usb1="C000247B" w:usb2="00000009" w:usb3="00000000" w:csb0="000001FF" w:csb1="00000000"/>
   </w:font>
 </w:fonts>
 </file>
@@ -6083,7 +7192,10 @@
   </w:compat>
   <w:rsids>
     <w:rsidRoot w:val="00ED229E"/>
+    <w:rsid w:val="000254FF"/>
+    <w:rsid w:val="00156B25"/>
     <w:rsid w:val="00667515"/>
+    <w:rsid w:val="00965D6C"/>
     <w:rsid w:val="00ED229E"/>
   </w:rsids>
   <m:mathPr>
@@ -6540,14 +7652,6 @@
     <w:name w:val="B99E5C8E1A324EE4800D160E142F59B8"/>
     <w:rsid w:val="00ED229E"/>
   </w:style>
-  <w:style w:type="paragraph" w:customStyle="1" w:styleId="2D9AE60D4BBD447CB12D0CA00161D0C4">
-    <w:name w:val="2D9AE60D4BBD447CB12D0CA00161D0C4"/>
-    <w:rsid w:val="00ED229E"/>
-  </w:style>
-  <w:style w:type="paragraph" w:customStyle="1" w:styleId="3579EAE8364F48CA973EFB4BEFCA51CF">
-    <w:name w:val="3579EAE8364F48CA973EFB4BEFCA51CF"/>
-    <w:rsid w:val="00ED229E"/>
-  </w:style>
 </w:styles>
 </file>
 

</xml_diff>

<commit_message>
Improved genetic algorithm representation and updated doc
</commit_message>
<xml_diff>
--- a/doc/Main practical assignment.docx
+++ b/doc/Main practical assignment.docx
@@ -372,9 +372,27 @@
                                         <w:pStyle w:val="Subttulo"/>
                                         <w:jc w:val="center"/>
                                       </w:pPr>
+                                      <w:proofErr w:type="spellStart"/>
                                       <w:r>
-                                        <w:t>Main practical assignment</w:t>
+                                        <w:t>Main</w:t>
                                       </w:r>
+                                      <w:proofErr w:type="spellEnd"/>
+                                      <w:r>
+                                        <w:t xml:space="preserve"> </w:t>
+                                      </w:r>
+                                      <w:proofErr w:type="spellStart"/>
+                                      <w:r>
+                                        <w:t>practical</w:t>
+                                      </w:r>
+                                      <w:proofErr w:type="spellEnd"/>
+                                      <w:r>
+                                        <w:t xml:space="preserve"> </w:t>
+                                      </w:r>
+                                      <w:proofErr w:type="spellStart"/>
+                                      <w:r>
+                                        <w:t>assignment</w:t>
+                                      </w:r>
+                                      <w:proofErr w:type="spellEnd"/>
                                     </w:p>
                                   </w:sdtContent>
                                 </w:sdt>
@@ -413,9 +431,27 @@
                                   <w:pStyle w:val="Subttulo"/>
                                   <w:jc w:val="center"/>
                                 </w:pPr>
+                                <w:proofErr w:type="spellStart"/>
                                 <w:r>
-                                  <w:t>Main practical assignment</w:t>
+                                  <w:t>Main</w:t>
                                 </w:r>
+                                <w:proofErr w:type="spellEnd"/>
+                                <w:r>
+                                  <w:t xml:space="preserve"> </w:t>
+                                </w:r>
+                                <w:proofErr w:type="spellStart"/>
+                                <w:r>
+                                  <w:t>practical</w:t>
+                                </w:r>
+                                <w:proofErr w:type="spellEnd"/>
+                                <w:r>
+                                  <w:t xml:space="preserve"> </w:t>
+                                </w:r>
+                                <w:proofErr w:type="spellStart"/>
+                                <w:r>
+                                  <w:t>assignment</w:t>
+                                </w:r>
+                                <w:proofErr w:type="spellEnd"/>
                               </w:p>
                             </w:sdtContent>
                           </w:sdt>
@@ -513,7 +549,15 @@
                                     <w:pStyle w:val="Citadestacada"/>
                                   </w:pPr>
                                   <w:r>
-                                    <w:t>Guillermo Diz Gil</w:t>
+                                    <w:t xml:space="preserve">Guillermo </w:t>
+                                  </w:r>
+                                  <w:proofErr w:type="spellStart"/>
+                                  <w:r>
+                                    <w:t>Diz</w:t>
+                                  </w:r>
+                                  <w:proofErr w:type="spellEnd"/>
+                                  <w:r>
+                                    <w:t xml:space="preserve"> Gil</w:t>
                                   </w:r>
                                 </w:p>
                                 <w:p>
@@ -521,7 +565,15 @@
                                     <w:pStyle w:val="Citadestacada"/>
                                   </w:pPr>
                                   <w:r>
-                                    <w:t>Carmen Mª Muñoz Pérez</w:t>
+                                    <w:t xml:space="preserve">Carmen </w:t>
+                                  </w:r>
+                                  <w:proofErr w:type="spellStart"/>
+                                  <w:r>
+                                    <w:t>Mª</w:t>
+                                  </w:r>
+                                  <w:proofErr w:type="spellEnd"/>
+                                  <w:r>
+                                    <w:t xml:space="preserve"> Muñoz Pérez</w:t>
                                   </w:r>
                                   <w:sdt>
                                     <w:sdtPr>
@@ -572,7 +624,15 @@
                               <w:pStyle w:val="Citadestacada"/>
                             </w:pPr>
                             <w:r>
-                              <w:t>Guillermo Diz Gil</w:t>
+                              <w:t xml:space="preserve">Guillermo </w:t>
+                            </w:r>
+                            <w:proofErr w:type="spellStart"/>
+                            <w:r>
+                              <w:t>Diz</w:t>
+                            </w:r>
+                            <w:proofErr w:type="spellEnd"/>
+                            <w:r>
+                              <w:t xml:space="preserve"> Gil</w:t>
                             </w:r>
                           </w:p>
                           <w:p>
@@ -580,7 +640,15 @@
                               <w:pStyle w:val="Citadestacada"/>
                             </w:pPr>
                             <w:r>
-                              <w:t>Carmen Mª Muñoz Pérez</w:t>
+                              <w:t xml:space="preserve">Carmen </w:t>
+                            </w:r>
+                            <w:proofErr w:type="spellStart"/>
+                            <w:r>
+                              <w:t>Mª</w:t>
+                            </w:r>
+                            <w:proofErr w:type="spellEnd"/>
+                            <w:r>
+                              <w:t xml:space="preserve"> Muñoz Pérez</w:t>
                             </w:r>
                             <w:sdt>
                               <w:sdtPr>
@@ -687,7 +755,7 @@
           <w:r>
             <w:fldChar w:fldCharType="separate"/>
           </w:r>
-          <w:hyperlink w:anchor="_Toc74937562" w:history="1">
+          <w:hyperlink w:anchor="_Toc74962964" w:history="1">
             <w:r>
               <w:rPr>
                 <w:rStyle w:val="Hipervnculo"/>
@@ -717,7 +785,7 @@
                 <w:noProof/>
                 <w:webHidden/>
               </w:rPr>
-              <w:instrText xml:space="preserve"> PAGEREF _Toc74937562 \h </w:instrText>
+              <w:instrText xml:space="preserve"> PAGEREF _Toc74962964 \h </w:instrText>
             </w:r>
             <w:r>
               <w:rPr>
@@ -759,7 +827,7 @@
               <w:lang w:eastAsia="es-ES"/>
             </w:rPr>
           </w:pPr>
-          <w:hyperlink w:anchor="_Toc74937563" w:history="1">
+          <w:hyperlink w:anchor="_Toc74962965" w:history="1">
             <w:r>
               <w:rPr>
                 <w:rStyle w:val="Hipervnculo"/>
@@ -789,7 +857,7 @@
                 <w:noProof/>
                 <w:webHidden/>
               </w:rPr>
-              <w:instrText xml:space="preserve"> PAGEREF _Toc74937563 \h </w:instrText>
+              <w:instrText xml:space="preserve"> PAGEREF _Toc74962965 \h </w:instrText>
             </w:r>
             <w:r>
               <w:rPr>
@@ -831,7 +899,7 @@
               <w:lang w:eastAsia="es-ES"/>
             </w:rPr>
           </w:pPr>
-          <w:hyperlink w:anchor="_Toc74937564" w:history="1">
+          <w:hyperlink w:anchor="_Toc74962966" w:history="1">
             <w:r>
               <w:rPr>
                 <w:rStyle w:val="Hipervnculo"/>
@@ -861,7 +929,7 @@
                 <w:noProof/>
                 <w:webHidden/>
               </w:rPr>
-              <w:instrText xml:space="preserve"> PAGEREF _Toc74937564 \h </w:instrText>
+              <w:instrText xml:space="preserve"> PAGEREF _Toc74962966 \h </w:instrText>
             </w:r>
             <w:r>
               <w:rPr>
@@ -903,7 +971,7 @@
               <w:lang w:eastAsia="es-ES"/>
             </w:rPr>
           </w:pPr>
-          <w:hyperlink w:anchor="_Toc74937565" w:history="1">
+          <w:hyperlink w:anchor="_Toc74962967" w:history="1">
             <w:r>
               <w:rPr>
                 <w:rStyle w:val="Hipervnculo"/>
@@ -933,7 +1001,7 @@
                 <w:noProof/>
                 <w:webHidden/>
               </w:rPr>
-              <w:instrText xml:space="preserve"> PAGEREF _Toc74937565 \h </w:instrText>
+              <w:instrText xml:space="preserve"> PAGEREF _Toc74962967 \h </w:instrText>
             </w:r>
             <w:r>
               <w:rPr>
@@ -975,7 +1043,7 @@
               <w:lang w:eastAsia="es-ES"/>
             </w:rPr>
           </w:pPr>
-          <w:hyperlink w:anchor="_Toc74937566" w:history="1">
+          <w:hyperlink w:anchor="_Toc74962968" w:history="1">
             <w:r>
               <w:rPr>
                 <w:rStyle w:val="Hipervnculo"/>
@@ -1005,7 +1073,7 @@
                 <w:noProof/>
                 <w:webHidden/>
               </w:rPr>
-              <w:instrText xml:space="preserve"> PAGEREF _Toc74937566 \h </w:instrText>
+              <w:instrText xml:space="preserve"> PAGEREF _Toc74962968 \h </w:instrText>
             </w:r>
             <w:r>
               <w:rPr>
@@ -1047,7 +1115,7 @@
               <w:lang w:eastAsia="es-ES"/>
             </w:rPr>
           </w:pPr>
-          <w:hyperlink w:anchor="_Toc74937567" w:history="1">
+          <w:hyperlink w:anchor="_Toc74962969" w:history="1">
             <w:r>
               <w:rPr>
                 <w:rStyle w:val="Hipervnculo"/>
@@ -1077,7 +1145,7 @@
                 <w:noProof/>
                 <w:webHidden/>
               </w:rPr>
-              <w:instrText xml:space="preserve"> PAGEREF _Toc74937567 \h </w:instrText>
+              <w:instrText xml:space="preserve"> PAGEREF _Toc74962969 \h </w:instrText>
             </w:r>
             <w:r>
               <w:rPr>
@@ -1119,7 +1187,7 @@
               <w:lang w:eastAsia="es-ES"/>
             </w:rPr>
           </w:pPr>
-          <w:hyperlink w:anchor="_Toc74937568" w:history="1">
+          <w:hyperlink w:anchor="_Toc74962970" w:history="1">
             <w:r>
               <w:rPr>
                 <w:rStyle w:val="Hipervnculo"/>
@@ -1149,7 +1217,7 @@
                 <w:noProof/>
                 <w:webHidden/>
               </w:rPr>
-              <w:instrText xml:space="preserve"> PAGEREF _Toc74937568 \h </w:instrText>
+              <w:instrText xml:space="preserve"> PAGEREF _Toc74962970 \h </w:instrText>
             </w:r>
             <w:r>
               <w:rPr>
@@ -1191,7 +1259,7 @@
               <w:lang w:eastAsia="es-ES"/>
             </w:rPr>
           </w:pPr>
-          <w:hyperlink w:anchor="_Toc74937569" w:history="1">
+          <w:hyperlink w:anchor="_Toc74962971" w:history="1">
             <w:r>
               <w:rPr>
                 <w:rStyle w:val="Hipervnculo"/>
@@ -1221,7 +1289,7 @@
                 <w:noProof/>
                 <w:webHidden/>
               </w:rPr>
-              <w:instrText xml:space="preserve"> PAGEREF _Toc74937569 \h </w:instrText>
+              <w:instrText xml:space="preserve"> PAGEREF _Toc74962971 \h </w:instrText>
             </w:r>
             <w:r>
               <w:rPr>
@@ -1263,7 +1331,7 @@
               <w:lang w:eastAsia="es-ES"/>
             </w:rPr>
           </w:pPr>
-          <w:hyperlink w:anchor="_Toc74937570" w:history="1">
+          <w:hyperlink w:anchor="_Toc74962972" w:history="1">
             <w:r>
               <w:rPr>
                 <w:rStyle w:val="Hipervnculo"/>
@@ -1293,7 +1361,7 @@
                 <w:noProof/>
                 <w:webHidden/>
               </w:rPr>
-              <w:instrText xml:space="preserve"> PAGEREF _Toc74937570 \h </w:instrText>
+              <w:instrText xml:space="preserve"> PAGEREF _Toc74962972 \h </w:instrText>
             </w:r>
             <w:r>
               <w:rPr>
@@ -1335,7 +1403,7 @@
               <w:lang w:eastAsia="es-ES"/>
             </w:rPr>
           </w:pPr>
-          <w:hyperlink w:anchor="_Toc74937571" w:history="1">
+          <w:hyperlink w:anchor="_Toc74962973" w:history="1">
             <w:r>
               <w:rPr>
                 <w:rStyle w:val="Hipervnculo"/>
@@ -1365,7 +1433,7 @@
                 <w:noProof/>
                 <w:webHidden/>
               </w:rPr>
-              <w:instrText xml:space="preserve"> PAGEREF _Toc74937571 \h </w:instrText>
+              <w:instrText xml:space="preserve"> PAGEREF _Toc74962973 \h </w:instrText>
             </w:r>
             <w:r>
               <w:rPr>
@@ -1407,7 +1475,7 @@
               <w:lang w:eastAsia="es-ES"/>
             </w:rPr>
           </w:pPr>
-          <w:hyperlink w:anchor="_Toc74937572" w:history="1">
+          <w:hyperlink w:anchor="_Toc74962974" w:history="1">
             <w:r>
               <w:rPr>
                 <w:rStyle w:val="Hipervnculo"/>
@@ -1437,7 +1505,7 @@
                 <w:noProof/>
                 <w:webHidden/>
               </w:rPr>
-              <w:instrText xml:space="preserve"> PAGEREF _Toc74937572 \h </w:instrText>
+              <w:instrText xml:space="preserve"> PAGEREF _Toc74962974 \h </w:instrText>
             </w:r>
             <w:r>
               <w:rPr>
@@ -1479,7 +1547,7 @@
               <w:lang w:eastAsia="es-ES"/>
             </w:rPr>
           </w:pPr>
-          <w:hyperlink w:anchor="_Toc74937573" w:history="1">
+          <w:hyperlink w:anchor="_Toc74962975" w:history="1">
             <w:r>
               <w:rPr>
                 <w:rStyle w:val="Hipervnculo"/>
@@ -1509,7 +1577,7 @@
                 <w:noProof/>
                 <w:webHidden/>
               </w:rPr>
-              <w:instrText xml:space="preserve"> PAGEREF _Toc74937573 \h </w:instrText>
+              <w:instrText xml:space="preserve"> PAGEREF _Toc74962975 \h </w:instrText>
             </w:r>
             <w:r>
               <w:rPr>
@@ -1551,7 +1619,7 @@
               <w:lang w:eastAsia="es-ES"/>
             </w:rPr>
           </w:pPr>
-          <w:hyperlink w:anchor="_Toc74937574" w:history="1">
+          <w:hyperlink w:anchor="_Toc74962976" w:history="1">
             <w:r>
               <w:rPr>
                 <w:rStyle w:val="Hipervnculo"/>
@@ -1581,7 +1649,7 @@
                 <w:noProof/>
                 <w:webHidden/>
               </w:rPr>
-              <w:instrText xml:space="preserve"> PAGEREF _Toc74937574 \h </w:instrText>
+              <w:instrText xml:space="preserve"> PAGEREF _Toc74962976 \h </w:instrText>
             </w:r>
             <w:r>
               <w:rPr>
@@ -1623,7 +1691,7 @@
               <w:lang w:eastAsia="es-ES"/>
             </w:rPr>
           </w:pPr>
-          <w:hyperlink w:anchor="_Toc74937575" w:history="1">
+          <w:hyperlink w:anchor="_Toc74962977" w:history="1">
             <w:r>
               <w:rPr>
                 <w:rStyle w:val="Hipervnculo"/>
@@ -1653,7 +1721,7 @@
                 <w:noProof/>
                 <w:webHidden/>
               </w:rPr>
-              <w:instrText xml:space="preserve"> PAGEREF _Toc74937575 \h </w:instrText>
+              <w:instrText xml:space="preserve"> PAGEREF _Toc74962977 \h </w:instrText>
             </w:r>
             <w:r>
               <w:rPr>
@@ -1695,7 +1763,7 @@
               <w:lang w:eastAsia="es-ES"/>
             </w:rPr>
           </w:pPr>
-          <w:hyperlink w:anchor="_Toc74937576" w:history="1">
+          <w:hyperlink w:anchor="_Toc74962978" w:history="1">
             <w:r>
               <w:rPr>
                 <w:rStyle w:val="Hipervnculo"/>
@@ -1725,7 +1793,7 @@
                 <w:noProof/>
                 <w:webHidden/>
               </w:rPr>
-              <w:instrText xml:space="preserve"> PAGEREF _Toc74937576 \h </w:instrText>
+              <w:instrText xml:space="preserve"> PAGEREF _Toc74962978 \h </w:instrText>
             </w:r>
             <w:r>
               <w:rPr>
@@ -1767,7 +1835,7 @@
               <w:lang w:eastAsia="es-ES"/>
             </w:rPr>
           </w:pPr>
-          <w:hyperlink w:anchor="_Toc74937577" w:history="1">
+          <w:hyperlink w:anchor="_Toc74962979" w:history="1">
             <w:r>
               <w:rPr>
                 <w:rStyle w:val="Hipervnculo"/>
@@ -1797,7 +1865,7 @@
                 <w:noProof/>
                 <w:webHidden/>
               </w:rPr>
-              <w:instrText xml:space="preserve"> PAGEREF _Toc74937577 \h </w:instrText>
+              <w:instrText xml:space="preserve"> PAGEREF _Toc74962979 \h </w:instrText>
             </w:r>
             <w:r>
               <w:rPr>
@@ -1839,7 +1907,7 @@
               <w:lang w:eastAsia="es-ES"/>
             </w:rPr>
           </w:pPr>
-          <w:hyperlink w:anchor="_Toc74937578" w:history="1">
+          <w:hyperlink w:anchor="_Toc74962980" w:history="1">
             <w:r>
               <w:rPr>
                 <w:rStyle w:val="Hipervnculo"/>
@@ -1869,7 +1937,7 @@
                 <w:noProof/>
                 <w:webHidden/>
               </w:rPr>
-              <w:instrText xml:space="preserve"> PAGEREF _Toc74937578 \h </w:instrText>
+              <w:instrText xml:space="preserve"> PAGEREF _Toc74962980 \h </w:instrText>
             </w:r>
             <w:r>
               <w:rPr>
@@ -1911,7 +1979,7 @@
               <w:lang w:eastAsia="es-ES"/>
             </w:rPr>
           </w:pPr>
-          <w:hyperlink w:anchor="_Toc74937579" w:history="1">
+          <w:hyperlink w:anchor="_Toc74962981" w:history="1">
             <w:r>
               <w:rPr>
                 <w:rStyle w:val="Hipervnculo"/>
@@ -1941,7 +2009,7 @@
                 <w:noProof/>
                 <w:webHidden/>
               </w:rPr>
-              <w:instrText xml:space="preserve"> PAGEREF _Toc74937579 \h </w:instrText>
+              <w:instrText xml:space="preserve"> PAGEREF _Toc74962981 \h </w:instrText>
             </w:r>
             <w:r>
               <w:rPr>
@@ -1983,7 +2051,7 @@
               <w:lang w:eastAsia="es-ES"/>
             </w:rPr>
           </w:pPr>
-          <w:hyperlink w:anchor="_Toc74937580" w:history="1">
+          <w:hyperlink w:anchor="_Toc74962982" w:history="1">
             <w:r>
               <w:rPr>
                 <w:rStyle w:val="Hipervnculo"/>
@@ -2013,7 +2081,7 @@
                 <w:noProof/>
                 <w:webHidden/>
               </w:rPr>
-              <w:instrText xml:space="preserve"> PAGEREF _Toc74937580 \h </w:instrText>
+              <w:instrText xml:space="preserve"> PAGEREF _Toc74962982 \h </w:instrText>
             </w:r>
             <w:r>
               <w:rPr>
@@ -2055,7 +2123,7 @@
               <w:lang w:eastAsia="es-ES"/>
             </w:rPr>
           </w:pPr>
-          <w:hyperlink w:anchor="_Toc74937581" w:history="1">
+          <w:hyperlink w:anchor="_Toc74962983" w:history="1">
             <w:r>
               <w:rPr>
                 <w:rStyle w:val="Hipervnculo"/>
@@ -2085,7 +2153,7 @@
                 <w:noProof/>
                 <w:webHidden/>
               </w:rPr>
-              <w:instrText xml:space="preserve"> PAGEREF _Toc74937581 \h </w:instrText>
+              <w:instrText xml:space="preserve"> PAGEREF _Toc74962983 \h </w:instrText>
             </w:r>
             <w:r>
               <w:rPr>
@@ -2146,7 +2214,7 @@
           <w:lang w:val="en-GB"/>
         </w:rPr>
       </w:pPr>
-      <w:bookmarkStart w:id="0" w:name="_Toc74937562"/>
+      <w:bookmarkStart w:id="0" w:name="_Toc74962964"/>
       <w:r>
         <w:rPr>
           <w:b/>
@@ -2177,7 +2245,7 @@
           <w:lang w:val="en-GB"/>
         </w:rPr>
       </w:pPr>
-      <w:bookmarkStart w:id="1" w:name="_Toc74937563"/>
+      <w:bookmarkStart w:id="1" w:name="_Toc74962965"/>
       <w:r>
         <w:rPr>
           <w:b/>
@@ -2251,7 +2319,7 @@
           <w:lang w:val="en-GB"/>
         </w:rPr>
       </w:pPr>
-      <w:bookmarkStart w:id="2" w:name="_Toc74937564"/>
+      <w:bookmarkStart w:id="2" w:name="_Toc74962966"/>
       <w:r>
         <w:rPr>
           <w:b/>
@@ -2422,7 +2490,7 @@
           <w:lang w:val="en-GB"/>
         </w:rPr>
       </w:pPr>
-      <w:bookmarkStart w:id="3" w:name="_Toc74937565"/>
+      <w:bookmarkStart w:id="3" w:name="_Toc74962967"/>
       <w:r>
         <w:rPr>
           <w:b/>
@@ -2557,7 +2625,7 @@
           <w:lang w:val="en-GB"/>
         </w:rPr>
       </w:pPr>
-      <w:bookmarkStart w:id="4" w:name="_Toc74937566"/>
+      <w:bookmarkStart w:id="4" w:name="_Toc74962968"/>
       <w:r>
         <w:rPr>
           <w:b/>
@@ -2623,12 +2691,21 @@
         </w:rPr>
         <w:t xml:space="preserve"> </w:t>
       </w:r>
+      <w:proofErr w:type="spellStart"/>
       <w:r>
         <w:rPr>
           <w:rFonts w:cs="Arial"/>
           <w:lang w:val="en-GB"/>
         </w:rPr>
-        <w:t>i.e,</w:t>
+        <w:t>i.e</w:t>
+      </w:r>
+      <w:proofErr w:type="spellEnd"/>
+      <w:r>
+        <w:rPr>
+          <w:rFonts w:cs="Arial"/>
+          <w:lang w:val="en-GB"/>
+        </w:rPr>
+        <w:t>,</w:t>
       </w:r>
       <w:r>
         <w:rPr>
@@ -2703,7 +2780,7 @@
           <w:lang w:val="en-GB"/>
         </w:rPr>
       </w:pPr>
-      <w:bookmarkStart w:id="5" w:name="_Toc74937567"/>
+      <w:bookmarkStart w:id="5" w:name="_Toc74962969"/>
       <w:r>
         <w:rPr>
           <w:b/>
@@ -2756,7 +2833,7 @@
           <w:lang w:val="en-GB"/>
         </w:rPr>
       </w:pPr>
-      <w:bookmarkStart w:id="6" w:name="_Toc74937568"/>
+      <w:bookmarkStart w:id="6" w:name="_Toc74962970"/>
       <w:r>
         <w:rPr>
           <w:b/>
@@ -2832,7 +2909,7 @@
           <w:lang w:val="en-GB"/>
         </w:rPr>
       </w:pPr>
-      <w:bookmarkStart w:id="7" w:name="_Toc74937569"/>
+      <w:bookmarkStart w:id="7" w:name="_Toc74962971"/>
       <w:r>
         <w:rPr>
           <w:b/>
@@ -3139,7 +3216,7 @@
           <w:lang w:val="en-GB"/>
         </w:rPr>
       </w:pPr>
-      <w:bookmarkStart w:id="8" w:name="_Toc74937570"/>
+      <w:bookmarkStart w:id="8" w:name="_Toc74962972"/>
       <w:r>
         <w:rPr>
           <w:b/>
@@ -3244,7 +3321,7 @@
           <w:lang w:val="en-GB"/>
         </w:rPr>
       </w:pPr>
-      <w:bookmarkStart w:id="9" w:name="_Toc74937571"/>
+      <w:bookmarkStart w:id="9" w:name="_Toc74962973"/>
       <w:r>
         <w:rPr>
           <w:b/>
@@ -3302,19 +3379,7 @@
         <w:rPr>
           <w:lang w:val="en-GB"/>
         </w:rPr>
-        <w:t xml:space="preserve">Once the library for solving genetic algorithms has been built, we focus on modelling the </w:t>
-      </w:r>
-      <w:r>
-        <w:rPr>
-          <w:lang w:val="en-GB"/>
-        </w:rPr>
-        <w:t>multi-knapsack</w:t>
-      </w:r>
-      <w:r>
-        <w:rPr>
-          <w:lang w:val="en-GB"/>
-        </w:rPr>
-        <w:t xml:space="preserve"> balance problem. </w:t>
+        <w:t xml:space="preserve">Once the library for solving genetic algorithms has been built, we focus on modelling the multi-knapsack balance problem. </w:t>
       </w:r>
     </w:p>
     <w:p>
@@ -3347,7 +3412,7 @@
           <w:lang w:val="en-GB"/>
         </w:rPr>
       </w:pPr>
-      <w:bookmarkStart w:id="10" w:name="_Toc74937572"/>
+      <w:bookmarkStart w:id="10" w:name="_Toc74962974"/>
       <w:r>
         <w:rPr>
           <w:b/>
@@ -3375,19 +3440,7 @@
         <w:rPr>
           <w:lang w:val="en-GB"/>
         </w:rPr>
-        <w:t xml:space="preserve">There are n </w:t>
-      </w:r>
-      <w:r>
-        <w:rPr>
-          <w:lang w:val="en-GB"/>
-        </w:rPr>
-        <w:t>subsets,</w:t>
-      </w:r>
-      <w:r>
-        <w:rPr>
-          <w:lang w:val="en-GB"/>
-        </w:rPr>
-        <w:t xml:space="preserve"> and each subset has a different maximum capacity.</w:t>
+        <w:t>There are n subsets, and each subset has a different maximum capacity.</w:t>
       </w:r>
       <w:r>
         <w:rPr>
@@ -3399,19 +3452,7 @@
         <w:rPr>
           <w:lang w:val="en-GB"/>
         </w:rPr>
-        <w:t xml:space="preserve">In addition, there is a list of items and not all of them </w:t>
-      </w:r>
-      <w:r>
-        <w:rPr>
-          <w:lang w:val="en-GB"/>
-        </w:rPr>
-        <w:t>must</w:t>
-      </w:r>
-      <w:r>
-        <w:rPr>
-          <w:lang w:val="en-GB"/>
-        </w:rPr>
-        <w:t xml:space="preserve"> be chosen. Therefore, the aim is to maximise the number of items that are distributed among all subsets, while minimising the difference in the total weight of each </w:t>
+        <w:t xml:space="preserve">In addition, there is a list of items and not all of them must be chosen. Therefore, the aim is to maximise the number of items that are distributed among all subsets, while minimising the difference in the total weight of each </w:t>
       </w:r>
       <w:r>
         <w:rPr>
@@ -3441,7 +3482,7 @@
           <w:lang w:val="en-GB"/>
         </w:rPr>
       </w:pPr>
-      <w:bookmarkStart w:id="11" w:name="_Toc74937573"/>
+      <w:bookmarkStart w:id="11" w:name="_Toc74962975"/>
       <w:r>
         <w:rPr>
           <w:b/>
@@ -3453,9 +3494,53 @@
           <w:szCs w:val="24"/>
           <w:lang w:val="en-GB"/>
         </w:rPr>
-        <w:t xml:space="preserve">Alternative </w:t>
-      </w:r>
-      <w:r>
+        <w:t>Alternative 2</w:t>
+      </w:r>
+      <w:bookmarkEnd w:id="11"/>
+    </w:p>
+    <w:p>
+      <w:pPr>
+        <w:ind w:left="720"/>
+        <w:jc w:val="both"/>
+        <w:rPr>
+          <w:lang w:val="en-GB"/>
+        </w:rPr>
+      </w:pPr>
+      <w:r>
+        <w:rPr>
+          <w:lang w:val="en-GB"/>
+        </w:rPr>
+        <w:t>There are n subsets that have a maximum capacity, and it is the same for all.</w:t>
+      </w:r>
+      <w:r>
+        <w:rPr>
+          <w:lang w:val="en-GB"/>
+        </w:rPr>
+        <w:t xml:space="preserve"> </w:t>
+      </w:r>
+      <w:r>
+        <w:rPr>
+          <w:lang w:val="en-GB"/>
+        </w:rPr>
+        <w:t xml:space="preserve">In addition, there is a list of items and not all of them must be chosen. Therefore, the aim is to maximise the number of items that are distributed among all subsets, while minimising the difference in the total weight of each </w:t>
+      </w:r>
+      <w:r>
+        <w:rPr>
+          <w:lang w:val="en-GB"/>
+        </w:rPr>
+        <w:t>subset</w:t>
+      </w:r>
+      <w:r>
+        <w:rPr>
+          <w:lang w:val="en-GB"/>
+        </w:rPr>
+        <w:t>.</w:t>
+      </w:r>
+    </w:p>
+    <w:p>
+      <w:pPr>
+        <w:pStyle w:val="Ttulo3"/>
+        <w:ind w:firstLine="720"/>
         <w:rPr>
           <w:b/>
           <w:bCs w:val="0"/>
@@ -3466,65 +3551,9 @@
           <w:szCs w:val="24"/>
           <w:lang w:val="en-GB"/>
         </w:rPr>
-        <w:t>2</w:t>
-      </w:r>
-      <w:bookmarkEnd w:id="11"/>
-    </w:p>
-    <w:p>
-      <w:pPr>
-        <w:ind w:left="720"/>
-        <w:jc w:val="both"/>
-        <w:rPr>
-          <w:lang w:val="en-GB"/>
-        </w:rPr>
-      </w:pPr>
-      <w:r>
-        <w:rPr>
-          <w:lang w:val="en-GB"/>
-        </w:rPr>
-        <w:t xml:space="preserve">There are n subsets that have a maximum </w:t>
-      </w:r>
-      <w:r>
-        <w:rPr>
-          <w:lang w:val="en-GB"/>
-        </w:rPr>
-        <w:t>capacity,</w:t>
-      </w:r>
-      <w:r>
-        <w:rPr>
-          <w:lang w:val="en-GB"/>
-        </w:rPr>
-        <w:t xml:space="preserve"> and it is the same for all.</w:t>
-      </w:r>
-      <w:r>
-        <w:rPr>
-          <w:lang w:val="en-GB"/>
-        </w:rPr>
-        <w:t xml:space="preserve"> </w:t>
-      </w:r>
-      <w:r>
-        <w:rPr>
-          <w:lang w:val="en-GB"/>
-        </w:rPr>
-        <w:t xml:space="preserve">In addition, there is a list of items and not all of them must be chosen. Therefore, the aim is to maximise the number of items that are distributed among all subsets, while minimising the difference in the total weight of each </w:t>
-      </w:r>
-      <w:r>
-        <w:rPr>
-          <w:lang w:val="en-GB"/>
-        </w:rPr>
-        <w:t>subset</w:t>
-      </w:r>
-      <w:r>
-        <w:rPr>
-          <w:lang w:val="en-GB"/>
-        </w:rPr>
-        <w:t>.</w:t>
-      </w:r>
-    </w:p>
-    <w:p>
-      <w:pPr>
-        <w:pStyle w:val="Ttulo3"/>
-        <w:ind w:firstLine="720"/>
+      </w:pPr>
+      <w:bookmarkStart w:id="12" w:name="_Toc74962976"/>
+      <w:r>
         <w:rPr>
           <w:b/>
           <w:bCs w:val="0"/>
@@ -3535,9 +3564,91 @@
           <w:szCs w:val="24"/>
           <w:lang w:val="en-GB"/>
         </w:rPr>
-      </w:pPr>
-      <w:bookmarkStart w:id="12" w:name="_Toc74937574"/>
-      <w:r>
+        <w:t>Alternative 3</w:t>
+      </w:r>
+      <w:bookmarkEnd w:id="12"/>
+    </w:p>
+    <w:p>
+      <w:pPr>
+        <w:ind w:left="720"/>
+        <w:jc w:val="both"/>
+        <w:rPr>
+          <w:lang w:val="en-GB"/>
+        </w:rPr>
+      </w:pPr>
+      <w:r>
+        <w:rPr>
+          <w:lang w:val="en-GB"/>
+        </w:rPr>
+        <w:t xml:space="preserve">There are n subsets that do not have a maximum capacity. In addition, there is a list of items, and they all must be distributed among the subsets. Therefore, it is intended to minimise the difference in the total weight of each </w:t>
+      </w:r>
+      <w:r>
+        <w:rPr>
+          <w:lang w:val="en-GB"/>
+        </w:rPr>
+        <w:t>subset</w:t>
+      </w:r>
+      <w:r>
+        <w:rPr>
+          <w:lang w:val="en-GB"/>
+        </w:rPr>
+        <w:t>.</w:t>
+      </w:r>
+    </w:p>
+    <w:p>
+      <w:pPr>
+        <w:jc w:val="both"/>
+        <w:rPr>
+          <w:lang w:val="en-GB"/>
+        </w:rPr>
+      </w:pPr>
+      <w:r>
+        <w:rPr>
+          <w:lang w:val="en-GB"/>
+        </w:rPr>
+        <w:t>Initially, when analysing the problem, it was thought that not all items should be taken and that subsets had a maximum weight. But, first, we realised that all the items in the statement must be taken, since it tells you that they are distributed among the subsets and does not specify that any item can be left untaken. On the other hand, it does not specify any restriction about a maximum capacity of the subsets. Furthermore, if there were a maximum capacity, you would have to consider whether all the items fit in the capacity of all the subsets. Therefore, it was determined that the problem would be modelled according to alternative 3.</w:t>
+      </w:r>
+    </w:p>
+    <w:p>
+      <w:pPr>
+        <w:jc w:val="both"/>
+        <w:rPr>
+          <w:lang w:val="en-GB"/>
+        </w:rPr>
+      </w:pPr>
+    </w:p>
+    <w:p>
+      <w:pPr>
+        <w:pStyle w:val="Ttulo3"/>
+        <w:rPr>
+          <w:b/>
+          <w:bCs w:val="0"/>
+          <w:i w:val="0"/>
+          <w:iCs/>
+          <w:sz w:val="24"/>
+          <w:szCs w:val="24"/>
+          <w:lang w:val="en-GB"/>
+        </w:rPr>
+      </w:pPr>
+      <w:bookmarkStart w:id="13" w:name="_Toc74962977"/>
+      <w:r>
+        <w:rPr>
+          <w:b/>
+          <w:bCs w:val="0"/>
+          <w:i w:val="0"/>
+          <w:iCs/>
+          <w:sz w:val="24"/>
+          <w:szCs w:val="24"/>
+          <w:lang w:val="en-GB"/>
+        </w:rPr>
+        <w:t>Codification of the problem</w:t>
+      </w:r>
+      <w:bookmarkEnd w:id="13"/>
+    </w:p>
+    <w:p>
+      <w:pPr>
+        <w:pStyle w:val="Ttulo3"/>
+        <w:ind w:firstLine="720"/>
         <w:rPr>
           <w:b/>
           <w:bCs w:val="0"/>
@@ -3548,8 +3659,8 @@
           <w:szCs w:val="24"/>
           <w:lang w:val="en-GB"/>
         </w:rPr>
-        <w:t xml:space="preserve">Alternative </w:t>
-      </w:r>
+      </w:pPr>
+      <w:bookmarkStart w:id="14" w:name="_Toc74962978"/>
       <w:r>
         <w:rPr>
           <w:b/>
@@ -3561,9 +3672,9 @@
           <w:szCs w:val="24"/>
           <w:lang w:val="en-GB"/>
         </w:rPr>
-        <w:t>3</w:t>
-      </w:r>
-      <w:bookmarkEnd w:id="12"/>
+        <w:t>Genes</w:t>
+      </w:r>
+      <w:bookmarkEnd w:id="14"/>
     </w:p>
     <w:p>
       <w:pPr>
@@ -3577,130 +3688,26 @@
         <w:rPr>
           <w:lang w:val="en-GB"/>
         </w:rPr>
-        <w:t xml:space="preserve">There are n subsets that do not have a maximum capacity. In addition, there is a list of </w:t>
-      </w:r>
-      <w:r>
-        <w:rPr>
-          <w:lang w:val="en-GB"/>
-        </w:rPr>
-        <w:t>items,</w:t>
-      </w:r>
-      <w:r>
-        <w:rPr>
-          <w:lang w:val="en-GB"/>
-        </w:rPr>
-        <w:t xml:space="preserve"> and they all </w:t>
-      </w:r>
-      <w:r>
-        <w:rPr>
-          <w:lang w:val="en-GB"/>
-        </w:rPr>
-        <w:t>must</w:t>
-      </w:r>
-      <w:r>
-        <w:rPr>
-          <w:lang w:val="en-GB"/>
-        </w:rPr>
-        <w:t xml:space="preserve"> be distributed among the subsets. </w:t>
-      </w:r>
-      <w:r>
-        <w:rPr>
-          <w:lang w:val="en-GB"/>
-        </w:rPr>
-        <w:t>Therefore,</w:t>
-      </w:r>
-      <w:r>
-        <w:rPr>
-          <w:lang w:val="en-GB"/>
-        </w:rPr>
-        <w:t xml:space="preserve"> it is intended to minimise the difference in the total weight of each </w:t>
-      </w:r>
-      <w:r>
-        <w:rPr>
-          <w:lang w:val="en-GB"/>
-        </w:rPr>
-        <w:t>subset</w:t>
-      </w:r>
-      <w:r>
-        <w:rPr>
-          <w:lang w:val="en-GB"/>
-        </w:rPr>
-        <w:t>.</w:t>
-      </w:r>
-    </w:p>
-    <w:p>
-      <w:pPr>
-        <w:jc w:val="both"/>
-        <w:rPr>
-          <w:lang w:val="en-GB"/>
-        </w:rPr>
-      </w:pPr>
-      <w:r>
-        <w:rPr>
-          <w:lang w:val="en-GB"/>
-        </w:rPr>
-        <w:t xml:space="preserve">Initially, when analysing the problem, it was thought that not all items should be taken and that subsets had a maximum weight. But, </w:t>
-      </w:r>
-      <w:r>
-        <w:rPr>
-          <w:lang w:val="en-GB"/>
-        </w:rPr>
-        <w:t>first</w:t>
-      </w:r>
-      <w:r>
-        <w:rPr>
-          <w:lang w:val="en-GB"/>
-        </w:rPr>
-        <w:t xml:space="preserve">, we realised that all the items in the statement must be taken, since it tells you that they are distributed among the subsets and does not specify that any item can be left untaken. On the other hand, it does not specify any restriction about a maximum capacity of the subsets. Furthermore, if there were a maximum capacity, you would have to </w:t>
-      </w:r>
-      <w:r>
-        <w:rPr>
-          <w:lang w:val="en-GB"/>
-        </w:rPr>
-        <w:t>consider</w:t>
-      </w:r>
-      <w:r>
-        <w:rPr>
-          <w:lang w:val="en-GB"/>
-        </w:rPr>
-        <w:t xml:space="preserve"> whether all the items fit in the capacity of all the subsets. Therefore, it was determined that the problem would be modelled according to alternative 3.</w:t>
-      </w:r>
-    </w:p>
-    <w:p>
-      <w:pPr>
-        <w:jc w:val="both"/>
-        <w:rPr>
-          <w:lang w:val="en-GB"/>
-        </w:rPr>
-      </w:pPr>
-    </w:p>
-    <w:p>
-      <w:pPr>
-        <w:pStyle w:val="Ttulo3"/>
-        <w:rPr>
-          <w:b/>
-          <w:bCs w:val="0"/>
-          <w:i w:val="0"/>
-          <w:iCs/>
-          <w:sz w:val="24"/>
-          <w:szCs w:val="24"/>
-          <w:lang w:val="en-GB"/>
-        </w:rPr>
-      </w:pPr>
-      <w:bookmarkStart w:id="13" w:name="_Toc74937575"/>
-      <w:r>
-        <w:rPr>
-          <w:b/>
-          <w:bCs w:val="0"/>
-          <w:i w:val="0"/>
-          <w:iCs/>
-          <w:sz w:val="24"/>
-          <w:szCs w:val="24"/>
-          <w:lang w:val="en-GB"/>
-        </w:rPr>
-        <w:t>Codification of the problem</w:t>
-      </w:r>
-      <w:bookmarkEnd w:id="13"/>
+        <w:t xml:space="preserve">1,2, </w:t>
+      </w:r>
+      <w:r>
+        <w:rPr>
+          <w:lang w:val="en-GB"/>
+        </w:rPr>
+        <w:t>3,</w:t>
+      </w:r>
+      <w:r>
+        <w:rPr>
+          <w:lang w:val="en-GB"/>
+        </w:rPr>
+        <w:t xml:space="preserve"> … X</w:t>
+      </w:r>
+      <w:r>
+        <w:rPr>
+          <w:lang w:val="en-GB"/>
+        </w:rPr>
+        <w:t xml:space="preserve"> (with X being the number of knapsacks available)</w:t>
+      </w:r>
     </w:p>
     <w:p>
       <w:pPr>
@@ -3717,7 +3724,7 @@
           <w:lang w:val="en-GB"/>
         </w:rPr>
       </w:pPr>
-      <w:bookmarkStart w:id="14" w:name="_Toc74937576"/>
+      <w:bookmarkStart w:id="15" w:name="_Toc74962979"/>
       <w:r>
         <w:rPr>
           <w:b/>
@@ -3729,9 +3736,9 @@
           <w:szCs w:val="24"/>
           <w:lang w:val="en-GB"/>
         </w:rPr>
-        <w:t>Genes</w:t>
-      </w:r>
-      <w:bookmarkEnd w:id="14"/>
+        <w:t>Individual length</w:t>
+      </w:r>
+      <w:bookmarkEnd w:id="15"/>
     </w:p>
     <w:p>
       <w:pPr>
@@ -3745,25 +3752,13 @@
         <w:rPr>
           <w:lang w:val="en-GB"/>
         </w:rPr>
-        <w:t>1,</w:t>
-      </w:r>
-      <w:r>
-        <w:rPr>
-          <w:lang w:val="en-GB"/>
-        </w:rPr>
-        <w:t xml:space="preserve">2, </w:t>
-      </w:r>
-      <w:r>
-        <w:rPr>
-          <w:lang w:val="en-GB"/>
-        </w:rPr>
-        <w:t>3,</w:t>
-      </w:r>
-      <w:r>
-        <w:rPr>
-          <w:lang w:val="en-GB"/>
-        </w:rPr>
-        <w:t xml:space="preserve"> … X</w:t>
+        <w:t>Y</w:t>
+      </w:r>
+      <w:r>
+        <w:rPr>
+          <w:lang w:val="en-GB"/>
+        </w:rPr>
+        <w:t xml:space="preserve"> (with Y being the number of objects available)</w:t>
       </w:r>
     </w:p>
     <w:p>
@@ -3781,7 +3776,7 @@
           <w:lang w:val="en-GB"/>
         </w:rPr>
       </w:pPr>
-      <w:bookmarkStart w:id="15" w:name="_Toc74937577"/>
+      <w:bookmarkStart w:id="16" w:name="_Toc74962980"/>
       <w:r>
         <w:rPr>
           <w:b/>
@@ -3793,9 +3788,9 @@
           <w:szCs w:val="24"/>
           <w:lang w:val="en-GB"/>
         </w:rPr>
-        <w:t>Individual length</w:t>
-      </w:r>
-      <w:bookmarkEnd w:id="15"/>
+        <w:t>Decode</w:t>
+      </w:r>
+      <w:bookmarkEnd w:id="16"/>
     </w:p>
     <w:p>
       <w:pPr>
@@ -3809,7 +3804,35 @@
         <w:rPr>
           <w:lang w:val="en-GB"/>
         </w:rPr>
-        <w:t>Y</w:t>
+        <w:t xml:space="preserve">Each gene at the position </w:t>
+      </w:r>
+      <w:proofErr w:type="spellStart"/>
+      <w:r>
+        <w:rPr>
+          <w:lang w:val="en-GB"/>
+        </w:rPr>
+        <w:t>i</w:t>
+      </w:r>
+      <w:proofErr w:type="spellEnd"/>
+      <w:r>
+        <w:rPr>
+          <w:lang w:val="en-GB"/>
+        </w:rPr>
+        <w:t xml:space="preserve"> of the chromosome represents the knapsack where the object </w:t>
+      </w:r>
+      <w:proofErr w:type="spellStart"/>
+      <w:r>
+        <w:rPr>
+          <w:lang w:val="en-GB"/>
+        </w:rPr>
+        <w:t>i</w:t>
+      </w:r>
+      <w:proofErr w:type="spellEnd"/>
+      <w:r>
+        <w:rPr>
+          <w:lang w:val="en-GB"/>
+        </w:rPr>
+        <w:t xml:space="preserve"> has been put into, so every object is put in only and just only one knapsack.</w:t>
       </w:r>
     </w:p>
     <w:p>
@@ -3827,7 +3850,7 @@
           <w:lang w:val="en-GB"/>
         </w:rPr>
       </w:pPr>
-      <w:bookmarkStart w:id="16" w:name="_Toc74937578"/>
+      <w:bookmarkStart w:id="17" w:name="_Toc74962981"/>
       <w:r>
         <w:rPr>
           <w:b/>
@@ -3839,9 +3862,9 @@
           <w:szCs w:val="24"/>
           <w:lang w:val="en-GB"/>
         </w:rPr>
-        <w:t>Decode</w:t>
-      </w:r>
-      <w:bookmarkEnd w:id="16"/>
+        <w:t>Fitness</w:t>
+      </w:r>
+      <w:bookmarkEnd w:id="17"/>
     </w:p>
     <w:p>
       <w:pPr>
@@ -3855,7 +3878,14 @@
         <w:rPr>
           <w:lang w:val="en-GB"/>
         </w:rPr>
-        <w:t>Pass</w:t>
+        <w:t xml:space="preserve">We calculate the distance between the total weight of each knapsack individually to the perfect average weight that a knapsack should have if all the objects were </w:t>
+      </w:r>
+      <w:r>
+        <w:rPr>
+          <w:lang w:val="en-GB"/>
+        </w:rPr>
+        <w:lastRenderedPageBreak/>
+        <w:t>perfectly distributed along all the knapsacks, allowing us to minimize the difference between them.</w:t>
       </w:r>
     </w:p>
     <w:p>
@@ -3873,7 +3903,7 @@
           <w:lang w:val="en-GB"/>
         </w:rPr>
       </w:pPr>
-      <w:bookmarkStart w:id="17" w:name="_Toc74937579"/>
+      <w:bookmarkStart w:id="18" w:name="_Toc74962982"/>
       <w:r>
         <w:rPr>
           <w:b/>
@@ -3885,52 +3915,6 @@
           <w:szCs w:val="24"/>
           <w:lang w:val="en-GB"/>
         </w:rPr>
-        <w:t>Fitness</w:t>
-      </w:r>
-      <w:bookmarkEnd w:id="17"/>
-    </w:p>
-    <w:p>
-      <w:pPr>
-        <w:ind w:left="720"/>
-        <w:jc w:val="both"/>
-        <w:rPr>
-          <w:lang w:val="en-GB"/>
-        </w:rPr>
-      </w:pPr>
-      <w:r>
-        <w:rPr>
-          <w:lang w:val="en-GB"/>
-        </w:rPr>
-        <w:t>Pass</w:t>
-      </w:r>
-    </w:p>
-    <w:p>
-      <w:pPr>
-        <w:pStyle w:val="Ttulo3"/>
-        <w:ind w:firstLine="720"/>
-        <w:rPr>
-          <w:b/>
-          <w:bCs w:val="0"/>
-          <w:i w:val="0"/>
-          <w:iCs/>
-          <w:color w:val="CE7807" w:themeColor="accent2" w:themeShade="BF"/>
-          <w:sz w:val="24"/>
-          <w:szCs w:val="24"/>
-          <w:lang w:val="en-GB"/>
-        </w:rPr>
-      </w:pPr>
-      <w:bookmarkStart w:id="18" w:name="_Toc74937580"/>
-      <w:r>
-        <w:rPr>
-          <w:b/>
-          <w:bCs w:val="0"/>
-          <w:i w:val="0"/>
-          <w:iCs/>
-          <w:color w:val="CE7807" w:themeColor="accent2" w:themeShade="BF"/>
-          <w:sz w:val="24"/>
-          <w:szCs w:val="24"/>
-          <w:lang w:val="en-GB"/>
-        </w:rPr>
         <w:t>Type</w:t>
       </w:r>
       <w:bookmarkEnd w:id="18"/>
@@ -3972,7 +3956,7 @@
           <w:lang w:val="en-GB"/>
         </w:rPr>
       </w:pPr>
-      <w:bookmarkStart w:id="19" w:name="_Toc74937581"/>
+      <w:bookmarkStart w:id="19" w:name="_Toc74962983"/>
       <w:r>
         <w:rPr>
           <w:b/>
@@ -7194,6 +7178,7 @@
     <w:rsidRoot w:val="00ED229E"/>
     <w:rsid w:val="000254FF"/>
     <w:rsid w:val="00156B25"/>
+    <w:rsid w:val="002C07B3"/>
     <w:rsid w:val="00667515"/>
     <w:rsid w:val="00965D6C"/>
     <w:rsid w:val="00ED229E"/>

</xml_diff>